<commit_message>
Added detailed TRANSCEND status and caIntegrator status.
</commit_message>
<xml_diff>
--- a/project_management/internal_meetings/2012/20120417_team_meeting.docx
+++ b/project_management/internal_meetings/2012/20120417_team_meeting.docx
@@ -6,8 +6,18 @@
       <w:pPr>
         <w:pStyle w:val="Heading1"/>
       </w:pPr>
-      <w:r>
-        <w:t xml:space="preserve">caArray-caIntegrator – Status </w:t>
+      <w:proofErr w:type="spellStart"/>
+      <w:proofErr w:type="gramStart"/>
+      <w:r>
+        <w:t>caArray</w:t>
+      </w:r>
+      <w:proofErr w:type="gramEnd"/>
+      <w:r>
+        <w:t>-caIntegrator</w:t>
+      </w:r>
+      <w:proofErr w:type="spellEnd"/>
+      <w:r>
+        <w:t xml:space="preserve"> – Status </w:t>
       </w:r>
       <w:r>
         <w:t>Meeting</w:t>
@@ -57,8 +67,6 @@
         </w:rPr>
         <w:t xml:space="preserve"> </w:t>
       </w:r>
-      <w:bookmarkStart w:id="0" w:name="_GoBack"/>
-      <w:bookmarkEnd w:id="0"/>
     </w:p>
     <w:p>
       <w:pPr>
@@ -158,13 +166,31 @@
                 <w:lang w:eastAsia="en-US"/>
               </w:rPr>
             </w:pPr>
-            <w:r>
-              <w:rPr>
-                <w:rFonts w:asciiTheme="majorHAnsi" w:eastAsiaTheme="minorHAnsi" w:hAnsiTheme="majorHAnsi" w:cstheme="minorBidi"/>
-                <w:lang w:eastAsia="en-US"/>
-              </w:rPr>
-              <w:t>Mervi Heiskanen</w:t>
-            </w:r>
+            <w:proofErr w:type="spellStart"/>
+            <w:r>
+              <w:rPr>
+                <w:rFonts w:asciiTheme="majorHAnsi" w:eastAsiaTheme="minorHAnsi" w:hAnsiTheme="majorHAnsi" w:cstheme="minorBidi"/>
+                <w:lang w:eastAsia="en-US"/>
+              </w:rPr>
+              <w:t>Mervi</w:t>
+            </w:r>
+            <w:proofErr w:type="spellEnd"/>
+            <w:r>
+              <w:rPr>
+                <w:rFonts w:asciiTheme="majorHAnsi" w:eastAsiaTheme="minorHAnsi" w:hAnsiTheme="majorHAnsi" w:cstheme="minorBidi"/>
+                <w:lang w:eastAsia="en-US"/>
+              </w:rPr>
+              <w:t xml:space="preserve"> </w:t>
+            </w:r>
+            <w:proofErr w:type="spellStart"/>
+            <w:r>
+              <w:rPr>
+                <w:rFonts w:asciiTheme="majorHAnsi" w:eastAsiaTheme="minorHAnsi" w:hAnsiTheme="majorHAnsi" w:cstheme="minorBidi"/>
+                <w:lang w:eastAsia="en-US"/>
+              </w:rPr>
+              <w:t>Heiskanen</w:t>
+            </w:r>
+            <w:proofErr w:type="spellEnd"/>
           </w:p>
         </w:tc>
         <w:tc>
@@ -196,12 +222,21 @@
                 <w:lang w:eastAsia="en-US"/>
               </w:rPr>
             </w:pPr>
-            <w:r>
-              <w:rPr>
-                <w:rFonts w:asciiTheme="majorHAnsi" w:eastAsiaTheme="minorHAnsi" w:hAnsiTheme="majorHAnsi" w:cstheme="minorBidi"/>
-                <w:lang w:eastAsia="en-US"/>
-              </w:rPr>
-              <w:t>Cuong Nguyen</w:t>
+            <w:proofErr w:type="spellStart"/>
+            <w:r>
+              <w:rPr>
+                <w:rFonts w:asciiTheme="majorHAnsi" w:eastAsiaTheme="minorHAnsi" w:hAnsiTheme="majorHAnsi" w:cstheme="minorBidi"/>
+                <w:lang w:eastAsia="en-US"/>
+              </w:rPr>
+              <w:t>Cuong</w:t>
+            </w:r>
+            <w:proofErr w:type="spellEnd"/>
+            <w:r>
+              <w:rPr>
+                <w:rFonts w:asciiTheme="majorHAnsi" w:eastAsiaTheme="minorHAnsi" w:hAnsiTheme="majorHAnsi" w:cstheme="minorBidi"/>
+                <w:lang w:eastAsia="en-US"/>
+              </w:rPr>
+              <w:t xml:space="preserve"> Nguyen</w:t>
             </w:r>
           </w:p>
         </w:tc>
@@ -234,8 +269,17 @@
                 <w:rFonts w:asciiTheme="majorHAnsi" w:eastAsiaTheme="minorHAnsi" w:hAnsiTheme="majorHAnsi" w:cstheme="minorBidi"/>
                 <w:lang w:eastAsia="en-US"/>
               </w:rPr>
-              <w:t>Michael Benham</w:t>
-            </w:r>
+              <w:t xml:space="preserve">Michael </w:t>
+            </w:r>
+            <w:proofErr w:type="spellStart"/>
+            <w:r>
+              <w:rPr>
+                <w:rFonts w:asciiTheme="majorHAnsi" w:eastAsiaTheme="minorHAnsi" w:hAnsiTheme="majorHAnsi" w:cstheme="minorBidi"/>
+                <w:lang w:eastAsia="en-US"/>
+              </w:rPr>
+              <w:t>Benham</w:t>
+            </w:r>
+            <w:proofErr w:type="spellEnd"/>
           </w:p>
         </w:tc>
         <w:tc>
@@ -302,8 +346,17 @@
                 <w:rFonts w:asciiTheme="majorHAnsi" w:eastAsiaTheme="minorHAnsi" w:hAnsiTheme="majorHAnsi" w:cstheme="minorBidi"/>
                 <w:lang w:eastAsia="en-US"/>
               </w:rPr>
-              <w:t>Paul Shrabstein</w:t>
-            </w:r>
+              <w:t xml:space="preserve">Paul </w:t>
+            </w:r>
+            <w:proofErr w:type="spellStart"/>
+            <w:r>
+              <w:rPr>
+                <w:rFonts w:asciiTheme="majorHAnsi" w:eastAsiaTheme="minorHAnsi" w:hAnsiTheme="majorHAnsi" w:cstheme="minorBidi"/>
+                <w:lang w:eastAsia="en-US"/>
+              </w:rPr>
+              <w:t>Shrabstein</w:t>
+            </w:r>
+            <w:proofErr w:type="spellEnd"/>
           </w:p>
         </w:tc>
         <w:tc>
@@ -365,13 +418,31 @@
                 <w:lang w:eastAsia="en-US"/>
               </w:rPr>
             </w:pPr>
-            <w:r>
-              <w:rPr>
-                <w:rFonts w:asciiTheme="majorHAnsi" w:eastAsiaTheme="minorHAnsi" w:hAnsiTheme="majorHAnsi" w:cstheme="minorBidi"/>
-                <w:lang w:eastAsia="en-US"/>
-              </w:rPr>
-              <w:t>Quy Phung</w:t>
-            </w:r>
+            <w:proofErr w:type="spellStart"/>
+            <w:r>
+              <w:rPr>
+                <w:rFonts w:asciiTheme="majorHAnsi" w:eastAsiaTheme="minorHAnsi" w:hAnsiTheme="majorHAnsi" w:cstheme="minorBidi"/>
+                <w:lang w:eastAsia="en-US"/>
+              </w:rPr>
+              <w:t>Quy</w:t>
+            </w:r>
+            <w:proofErr w:type="spellEnd"/>
+            <w:r>
+              <w:rPr>
+                <w:rFonts w:asciiTheme="majorHAnsi" w:eastAsiaTheme="minorHAnsi" w:hAnsiTheme="majorHAnsi" w:cstheme="minorBidi"/>
+                <w:lang w:eastAsia="en-US"/>
+              </w:rPr>
+              <w:t xml:space="preserve"> </w:t>
+            </w:r>
+            <w:proofErr w:type="spellStart"/>
+            <w:r>
+              <w:rPr>
+                <w:rFonts w:asciiTheme="majorHAnsi" w:eastAsiaTheme="minorHAnsi" w:hAnsiTheme="majorHAnsi" w:cstheme="minorBidi"/>
+                <w:lang w:eastAsia="en-US"/>
+              </w:rPr>
+              <w:t>Phung</w:t>
+            </w:r>
+            <w:proofErr w:type="spellEnd"/>
           </w:p>
         </w:tc>
         <w:tc>
@@ -405,8 +476,17 @@
                 <w:rFonts w:asciiTheme="majorHAnsi" w:eastAsiaTheme="minorHAnsi" w:hAnsiTheme="majorHAnsi" w:cstheme="minorBidi"/>
                 <w:lang w:eastAsia="en-US"/>
               </w:rPr>
-              <w:t>Eve Shalley</w:t>
-            </w:r>
+              <w:t xml:space="preserve">Eve </w:t>
+            </w:r>
+            <w:proofErr w:type="spellStart"/>
+            <w:r>
+              <w:rPr>
+                <w:rFonts w:asciiTheme="majorHAnsi" w:eastAsiaTheme="minorHAnsi" w:hAnsiTheme="majorHAnsi" w:cstheme="minorBidi"/>
+                <w:lang w:eastAsia="en-US"/>
+              </w:rPr>
+              <w:t>Shalley</w:t>
+            </w:r>
+            <w:proofErr w:type="spellEnd"/>
           </w:p>
         </w:tc>
         <w:tc>
@@ -433,13 +513,31 @@
                 <w:lang w:eastAsia="en-US"/>
               </w:rPr>
             </w:pPr>
-            <w:r>
-              <w:rPr>
-                <w:rFonts w:asciiTheme="majorHAnsi" w:eastAsiaTheme="minorHAnsi" w:hAnsiTheme="majorHAnsi" w:cstheme="minorBidi"/>
-                <w:lang w:eastAsia="en-US"/>
-              </w:rPr>
-              <w:t>Rashmi Srinivasa</w:t>
-            </w:r>
+            <w:proofErr w:type="spellStart"/>
+            <w:r>
+              <w:rPr>
+                <w:rFonts w:asciiTheme="majorHAnsi" w:eastAsiaTheme="minorHAnsi" w:hAnsiTheme="majorHAnsi" w:cstheme="minorBidi"/>
+                <w:lang w:eastAsia="en-US"/>
+              </w:rPr>
+              <w:t>Rashmi</w:t>
+            </w:r>
+            <w:proofErr w:type="spellEnd"/>
+            <w:r>
+              <w:rPr>
+                <w:rFonts w:asciiTheme="majorHAnsi" w:eastAsiaTheme="minorHAnsi" w:hAnsiTheme="majorHAnsi" w:cstheme="minorBidi"/>
+                <w:lang w:eastAsia="en-US"/>
+              </w:rPr>
+              <w:t xml:space="preserve"> </w:t>
+            </w:r>
+            <w:proofErr w:type="spellStart"/>
+            <w:r>
+              <w:rPr>
+                <w:rFonts w:asciiTheme="majorHAnsi" w:eastAsiaTheme="minorHAnsi" w:hAnsiTheme="majorHAnsi" w:cstheme="minorBidi"/>
+                <w:lang w:eastAsia="en-US"/>
+              </w:rPr>
+              <w:t>Srinivasa</w:t>
+            </w:r>
+            <w:proofErr w:type="spellEnd"/>
           </w:p>
         </w:tc>
         <w:tc>
@@ -609,8 +707,17 @@
                 <w:rFonts w:asciiTheme="majorHAnsi" w:eastAsiaTheme="minorHAnsi" w:hAnsiTheme="majorHAnsi" w:cstheme="minorBidi"/>
                 <w:lang w:eastAsia="en-US"/>
               </w:rPr>
-              <w:t>Jacob Mensah</w:t>
-            </w:r>
+              <w:t xml:space="preserve">Jacob </w:t>
+            </w:r>
+            <w:proofErr w:type="spellStart"/>
+            <w:r>
+              <w:rPr>
+                <w:rFonts w:asciiTheme="majorHAnsi" w:eastAsiaTheme="minorHAnsi" w:hAnsiTheme="majorHAnsi" w:cstheme="minorBidi"/>
+                <w:lang w:eastAsia="en-US"/>
+              </w:rPr>
+              <w:t>Mensah</w:t>
+            </w:r>
+            <w:proofErr w:type="spellEnd"/>
           </w:p>
         </w:tc>
         <w:tc>
@@ -642,8 +749,17 @@
                 <w:rFonts w:asciiTheme="majorHAnsi" w:eastAsiaTheme="minorHAnsi" w:hAnsiTheme="majorHAnsi" w:cstheme="minorBidi"/>
                 <w:lang w:eastAsia="en-US"/>
               </w:rPr>
-              <w:t>Tony Kerlavage</w:t>
-            </w:r>
+              <w:t xml:space="preserve">Tony </w:t>
+            </w:r>
+            <w:proofErr w:type="spellStart"/>
+            <w:r>
+              <w:rPr>
+                <w:rFonts w:asciiTheme="majorHAnsi" w:eastAsiaTheme="minorHAnsi" w:hAnsiTheme="majorHAnsi" w:cstheme="minorBidi"/>
+                <w:lang w:eastAsia="en-US"/>
+              </w:rPr>
+              <w:t>Kerlavage</w:t>
+            </w:r>
+            <w:proofErr w:type="spellEnd"/>
           </w:p>
         </w:tc>
         <w:tc>
@@ -773,13 +889,31 @@
                 <w:lang w:eastAsia="en-US"/>
               </w:rPr>
             </w:pPr>
-            <w:r>
-              <w:rPr>
-                <w:rFonts w:asciiTheme="majorHAnsi" w:eastAsiaTheme="minorHAnsi" w:hAnsiTheme="majorHAnsi" w:cstheme="minorBidi"/>
-                <w:lang w:eastAsia="en-US"/>
-              </w:rPr>
-              <w:t>Xiaopeng Bian</w:t>
-            </w:r>
+            <w:proofErr w:type="spellStart"/>
+            <w:r>
+              <w:rPr>
+                <w:rFonts w:asciiTheme="majorHAnsi" w:eastAsiaTheme="minorHAnsi" w:hAnsiTheme="majorHAnsi" w:cstheme="minorBidi"/>
+                <w:lang w:eastAsia="en-US"/>
+              </w:rPr>
+              <w:t>Xiaopeng</w:t>
+            </w:r>
+            <w:proofErr w:type="spellEnd"/>
+            <w:r>
+              <w:rPr>
+                <w:rFonts w:asciiTheme="majorHAnsi" w:eastAsiaTheme="minorHAnsi" w:hAnsiTheme="majorHAnsi" w:cstheme="minorBidi"/>
+                <w:lang w:eastAsia="en-US"/>
+              </w:rPr>
+              <w:t xml:space="preserve"> </w:t>
+            </w:r>
+            <w:proofErr w:type="spellStart"/>
+            <w:r>
+              <w:rPr>
+                <w:rFonts w:asciiTheme="majorHAnsi" w:eastAsiaTheme="minorHAnsi" w:hAnsiTheme="majorHAnsi" w:cstheme="minorBidi"/>
+                <w:lang w:eastAsia="en-US"/>
+              </w:rPr>
+              <w:t>Bian</w:t>
+            </w:r>
+            <w:proofErr w:type="spellEnd"/>
           </w:p>
         </w:tc>
         <w:tc>
@@ -813,8 +947,17 @@
                 <w:rFonts w:asciiTheme="majorHAnsi" w:eastAsiaTheme="minorHAnsi" w:hAnsiTheme="majorHAnsi" w:cstheme="minorBidi"/>
                 <w:lang w:eastAsia="en-US"/>
               </w:rPr>
-              <w:t>JP Marple</w:t>
-            </w:r>
+              <w:t xml:space="preserve">JP </w:t>
+            </w:r>
+            <w:proofErr w:type="spellStart"/>
+            <w:r>
+              <w:rPr>
+                <w:rFonts w:asciiTheme="majorHAnsi" w:eastAsiaTheme="minorHAnsi" w:hAnsiTheme="majorHAnsi" w:cstheme="minorBidi"/>
+                <w:lang w:eastAsia="en-US"/>
+              </w:rPr>
+              <w:t>Marple</w:t>
+            </w:r>
+            <w:proofErr w:type="spellEnd"/>
           </w:p>
         </w:tc>
         <w:tc>
@@ -841,13 +984,31 @@
                 <w:lang w:eastAsia="en-US"/>
               </w:rPr>
             </w:pPr>
-            <w:r>
-              <w:rPr>
-                <w:rFonts w:asciiTheme="majorHAnsi" w:eastAsiaTheme="minorHAnsi" w:hAnsiTheme="majorHAnsi" w:cstheme="minorBidi"/>
-                <w:lang w:eastAsia="en-US"/>
-              </w:rPr>
-              <w:t>Yeon Choi</w:t>
-            </w:r>
+            <w:proofErr w:type="spellStart"/>
+            <w:r>
+              <w:rPr>
+                <w:rFonts w:asciiTheme="majorHAnsi" w:eastAsiaTheme="minorHAnsi" w:hAnsiTheme="majorHAnsi" w:cstheme="minorBidi"/>
+                <w:lang w:eastAsia="en-US"/>
+              </w:rPr>
+              <w:t>Yeon</w:t>
+            </w:r>
+            <w:proofErr w:type="spellEnd"/>
+            <w:r>
+              <w:rPr>
+                <w:rFonts w:asciiTheme="majorHAnsi" w:eastAsiaTheme="minorHAnsi" w:hAnsiTheme="majorHAnsi" w:cstheme="minorBidi"/>
+                <w:lang w:eastAsia="en-US"/>
+              </w:rPr>
+              <w:t xml:space="preserve"> </w:t>
+            </w:r>
+            <w:proofErr w:type="spellStart"/>
+            <w:r>
+              <w:rPr>
+                <w:rFonts w:asciiTheme="majorHAnsi" w:eastAsiaTheme="minorHAnsi" w:hAnsiTheme="majorHAnsi" w:cstheme="minorBidi"/>
+                <w:lang w:eastAsia="en-US"/>
+              </w:rPr>
+              <w:t>Choi</w:t>
+            </w:r>
+            <w:proofErr w:type="spellEnd"/>
           </w:p>
         </w:tc>
         <w:tc>
@@ -876,13 +1037,31 @@
                 <w:lang w:eastAsia="en-US"/>
               </w:rPr>
             </w:pPr>
-            <w:r>
-              <w:rPr>
-                <w:rFonts w:asciiTheme="majorHAnsi" w:eastAsiaTheme="minorHAnsi" w:hAnsiTheme="majorHAnsi" w:cstheme="minorBidi"/>
-                <w:lang w:eastAsia="en-US"/>
-              </w:rPr>
-              <w:t>Juli Klemm</w:t>
-            </w:r>
+            <w:proofErr w:type="spellStart"/>
+            <w:r>
+              <w:rPr>
+                <w:rFonts w:asciiTheme="majorHAnsi" w:eastAsiaTheme="minorHAnsi" w:hAnsiTheme="majorHAnsi" w:cstheme="minorBidi"/>
+                <w:lang w:eastAsia="en-US"/>
+              </w:rPr>
+              <w:t>Juli</w:t>
+            </w:r>
+            <w:proofErr w:type="spellEnd"/>
+            <w:r>
+              <w:rPr>
+                <w:rFonts w:asciiTheme="majorHAnsi" w:eastAsiaTheme="minorHAnsi" w:hAnsiTheme="majorHAnsi" w:cstheme="minorBidi"/>
+                <w:lang w:eastAsia="en-US"/>
+              </w:rPr>
+              <w:t xml:space="preserve"> </w:t>
+            </w:r>
+            <w:proofErr w:type="spellStart"/>
+            <w:r>
+              <w:rPr>
+                <w:rFonts w:asciiTheme="majorHAnsi" w:eastAsiaTheme="minorHAnsi" w:hAnsiTheme="majorHAnsi" w:cstheme="minorBidi"/>
+                <w:lang w:eastAsia="en-US"/>
+              </w:rPr>
+              <w:t>Klemm</w:t>
+            </w:r>
+            <w:proofErr w:type="spellEnd"/>
           </w:p>
         </w:tc>
         <w:tc>
@@ -909,12 +1088,21 @@
                 <w:lang w:eastAsia="en-US"/>
               </w:rPr>
             </w:pPr>
-            <w:r>
-              <w:rPr>
-                <w:rFonts w:asciiTheme="majorHAnsi" w:eastAsiaTheme="minorHAnsi" w:hAnsiTheme="majorHAnsi" w:cstheme="minorBidi"/>
-                <w:lang w:eastAsia="en-US"/>
-              </w:rPr>
-              <w:t>Zhong Li</w:t>
+            <w:proofErr w:type="spellStart"/>
+            <w:r>
+              <w:rPr>
+                <w:rFonts w:asciiTheme="majorHAnsi" w:eastAsiaTheme="minorHAnsi" w:hAnsiTheme="majorHAnsi" w:cstheme="minorBidi"/>
+                <w:lang w:eastAsia="en-US"/>
+              </w:rPr>
+              <w:t>Zhong</w:t>
+            </w:r>
+            <w:proofErr w:type="spellEnd"/>
+            <w:r>
+              <w:rPr>
+                <w:rFonts w:asciiTheme="majorHAnsi" w:eastAsiaTheme="minorHAnsi" w:hAnsiTheme="majorHAnsi" w:cstheme="minorBidi"/>
+                <w:lang w:eastAsia="en-US"/>
+              </w:rPr>
+              <w:t xml:space="preserve"> Li</w:t>
             </w:r>
           </w:p>
         </w:tc>
@@ -949,8 +1137,17 @@
                 <w:rFonts w:asciiTheme="majorHAnsi" w:eastAsiaTheme="minorHAnsi" w:hAnsiTheme="majorHAnsi" w:cstheme="minorBidi"/>
                 <w:lang w:eastAsia="en-US"/>
               </w:rPr>
-              <w:t>Larry Brem</w:t>
-            </w:r>
+              <w:t xml:space="preserve">Larry </w:t>
+            </w:r>
+            <w:proofErr w:type="spellStart"/>
+            <w:r>
+              <w:rPr>
+                <w:rFonts w:asciiTheme="majorHAnsi" w:eastAsiaTheme="minorHAnsi" w:hAnsiTheme="majorHAnsi" w:cstheme="minorBidi"/>
+                <w:lang w:eastAsia="en-US"/>
+              </w:rPr>
+              <w:t>Brem</w:t>
+            </w:r>
+            <w:proofErr w:type="spellEnd"/>
           </w:p>
         </w:tc>
         <w:tc>
@@ -1037,8 +1234,15 @@
           <w:lang w:eastAsia="ja-JP"/>
         </w:rPr>
       </w:pPr>
-      <w:r>
-        <w:t>caArray:</w:t>
+      <w:proofErr w:type="spellStart"/>
+      <w:proofErr w:type="gramStart"/>
+      <w:r>
+        <w:t>caArray</w:t>
+      </w:r>
+      <w:proofErr w:type="spellEnd"/>
+      <w:proofErr w:type="gramEnd"/>
+      <w:r>
+        <w:t>:</w:t>
       </w:r>
     </w:p>
     <w:p>
@@ -1053,12 +1257,23 @@
           <w:lang w:eastAsia="en-US"/>
         </w:rPr>
       </w:pPr>
-      <w:r>
-        <w:rPr>
-          <w:rFonts w:asciiTheme="majorHAnsi" w:eastAsiaTheme="minorHAnsi" w:hAnsiTheme="majorHAnsi" w:cstheme="minorBidi"/>
-          <w:lang w:eastAsia="en-US"/>
-        </w:rPr>
-        <w:t xml:space="preserve">caArray </w:t>
+      <w:proofErr w:type="spellStart"/>
+      <w:proofErr w:type="gramStart"/>
+      <w:r>
+        <w:rPr>
+          <w:rFonts w:asciiTheme="majorHAnsi" w:eastAsiaTheme="minorHAnsi" w:hAnsiTheme="majorHAnsi" w:cstheme="minorBidi"/>
+          <w:lang w:eastAsia="en-US"/>
+        </w:rPr>
+        <w:t>caArray</w:t>
+      </w:r>
+      <w:proofErr w:type="spellEnd"/>
+      <w:proofErr w:type="gramEnd"/>
+      <w:r>
+        <w:rPr>
+          <w:rFonts w:asciiTheme="majorHAnsi" w:eastAsiaTheme="minorHAnsi" w:hAnsiTheme="majorHAnsi" w:cstheme="minorBidi"/>
+          <w:lang w:eastAsia="en-US"/>
+        </w:rPr>
+        <w:t xml:space="preserve"> </w:t>
       </w:r>
       <w:r>
         <w:rPr>
@@ -1223,7 +1438,7 @@
           <w:rFonts w:asciiTheme="majorHAnsi" w:eastAsiaTheme="minorHAnsi" w:hAnsiTheme="majorHAnsi" w:cstheme="minorBidi"/>
           <w:lang w:eastAsia="en-US"/>
         </w:rPr>
-        <w:t>:</w:t>
+        <w:t xml:space="preserve"> (see detailed status in the TRANSCEND section):</w:t>
       </w:r>
     </w:p>
     <w:p>
@@ -1353,7 +1568,37 @@
           <w:rFonts w:asciiTheme="majorHAnsi" w:eastAsiaTheme="minorHAnsi" w:hAnsiTheme="majorHAnsi" w:cstheme="minorBidi"/>
           <w:lang w:eastAsia="en-US"/>
         </w:rPr>
-        <w:t>Single Sign-on – Development scheduled to be completed this week.</w:t>
+        <w:t xml:space="preserve">Single Sign-on – Development </w:t>
+      </w:r>
+      <w:proofErr w:type="gramStart"/>
+      <w:r>
+        <w:rPr>
+          <w:rFonts w:asciiTheme="majorHAnsi" w:eastAsiaTheme="minorHAnsi" w:hAnsiTheme="majorHAnsi" w:cstheme="minorBidi"/>
+          <w:lang w:eastAsia="en-US"/>
+        </w:rPr>
+        <w:t>scheduled to be completed</w:t>
+      </w:r>
+      <w:proofErr w:type="gramEnd"/>
+      <w:r>
+        <w:rPr>
+          <w:rFonts w:asciiTheme="majorHAnsi" w:eastAsiaTheme="minorHAnsi" w:hAnsiTheme="majorHAnsi" w:cstheme="minorBidi"/>
+          <w:lang w:eastAsia="en-US"/>
+        </w:rPr>
+        <w:t xml:space="preserve"> </w:t>
+      </w:r>
+      <w:r>
+        <w:rPr>
+          <w:rFonts w:asciiTheme="majorHAnsi" w:eastAsiaTheme="minorHAnsi" w:hAnsiTheme="majorHAnsi" w:cstheme="minorBidi"/>
+          <w:lang w:eastAsia="en-US"/>
+        </w:rPr>
+        <w:t>in a</w:t>
+      </w:r>
+      <w:r>
+        <w:rPr>
+          <w:rFonts w:asciiTheme="majorHAnsi" w:eastAsiaTheme="minorHAnsi" w:hAnsiTheme="majorHAnsi" w:cstheme="minorBidi"/>
+          <w:lang w:eastAsia="en-US"/>
+        </w:rPr>
+        <w:t xml:space="preserve"> week.</w:t>
       </w:r>
     </w:p>
     <w:p>
@@ -1388,12 +1633,23 @@
           <w:lang w:eastAsia="en-US"/>
         </w:rPr>
       </w:pPr>
-      <w:r>
-        <w:rPr>
-          <w:rFonts w:asciiTheme="majorHAnsi" w:eastAsiaTheme="minorHAnsi" w:hAnsiTheme="majorHAnsi" w:cstheme="minorBidi"/>
-          <w:lang w:eastAsia="en-US"/>
-        </w:rPr>
-        <w:t xml:space="preserve">caGrid </w:t>
+      <w:proofErr w:type="spellStart"/>
+      <w:proofErr w:type="gramStart"/>
+      <w:r>
+        <w:rPr>
+          <w:rFonts w:asciiTheme="majorHAnsi" w:eastAsiaTheme="minorHAnsi" w:hAnsiTheme="majorHAnsi" w:cstheme="minorBidi"/>
+          <w:lang w:eastAsia="en-US"/>
+        </w:rPr>
+        <w:t>caGrid</w:t>
+      </w:r>
+      <w:proofErr w:type="spellEnd"/>
+      <w:proofErr w:type="gramEnd"/>
+      <w:r>
+        <w:rPr>
+          <w:rFonts w:asciiTheme="majorHAnsi" w:eastAsiaTheme="minorHAnsi" w:hAnsiTheme="majorHAnsi" w:cstheme="minorBidi"/>
+          <w:lang w:eastAsia="en-US"/>
+        </w:rPr>
+        <w:t xml:space="preserve"> </w:t>
       </w:r>
       <w:r>
         <w:rPr>
@@ -1407,7 +1663,23 @@
           <w:rFonts w:asciiTheme="majorHAnsi" w:eastAsiaTheme="minorHAnsi" w:hAnsiTheme="majorHAnsi" w:cstheme="minorBidi"/>
           <w:lang w:eastAsia="en-US"/>
         </w:rPr>
-        <w:t>Did initial work towards caGrid v1.4 upgrade</w:t>
+        <w:t xml:space="preserve">Did initial work towards </w:t>
+      </w:r>
+      <w:proofErr w:type="spellStart"/>
+      <w:r>
+        <w:rPr>
+          <w:rFonts w:asciiTheme="majorHAnsi" w:eastAsiaTheme="minorHAnsi" w:hAnsiTheme="majorHAnsi" w:cstheme="minorBidi"/>
+          <w:lang w:eastAsia="en-US"/>
+        </w:rPr>
+        <w:t>caGrid</w:t>
+      </w:r>
+      <w:proofErr w:type="spellEnd"/>
+      <w:r>
+        <w:rPr>
+          <w:rFonts w:asciiTheme="majorHAnsi" w:eastAsiaTheme="minorHAnsi" w:hAnsiTheme="majorHAnsi" w:cstheme="minorBidi"/>
+          <w:lang w:eastAsia="en-US"/>
+        </w:rPr>
+        <w:t xml:space="preserve"> v1.4 upgrade</w:t>
       </w:r>
       <w:r>
         <w:rPr>
@@ -1421,7 +1693,44 @@
           <w:rFonts w:asciiTheme="majorHAnsi" w:eastAsiaTheme="minorHAnsi" w:hAnsiTheme="majorHAnsi" w:cstheme="minorBidi"/>
           <w:lang w:eastAsia="en-US"/>
         </w:rPr>
-        <w:t xml:space="preserve"> Looks like we have to upgrade fully to caGrid v1.5 (Jboss 5.1) to get the Grid services to work.</w:t>
+        <w:t xml:space="preserve"> </w:t>
+      </w:r>
+      <w:r>
+        <w:rPr>
+          <w:rFonts w:asciiTheme="majorHAnsi" w:eastAsiaTheme="minorHAnsi" w:hAnsiTheme="majorHAnsi" w:cstheme="minorBidi"/>
+          <w:lang w:eastAsia="en-US"/>
+        </w:rPr>
+        <w:t xml:space="preserve">A big issue will be the </w:t>
+      </w:r>
+      <w:proofErr w:type="spellStart"/>
+      <w:r>
+        <w:rPr>
+          <w:rFonts w:asciiTheme="majorHAnsi" w:eastAsiaTheme="minorHAnsi" w:hAnsiTheme="majorHAnsi" w:cstheme="minorBidi"/>
+          <w:lang w:eastAsia="en-US"/>
+        </w:rPr>
+        <w:t>Jboss</w:t>
+      </w:r>
+      <w:proofErr w:type="spellEnd"/>
+      <w:r>
+        <w:rPr>
+          <w:rFonts w:asciiTheme="majorHAnsi" w:eastAsiaTheme="minorHAnsi" w:hAnsiTheme="majorHAnsi" w:cstheme="minorBidi"/>
+          <w:lang w:eastAsia="en-US"/>
+        </w:rPr>
+        <w:t xml:space="preserve"> version incompatibility</w:t>
+      </w:r>
+      <w:r>
+        <w:rPr>
+          <w:rFonts w:asciiTheme="majorHAnsi" w:eastAsiaTheme="minorHAnsi" w:hAnsiTheme="majorHAnsi" w:cstheme="minorBidi"/>
+          <w:lang w:eastAsia="en-US"/>
+        </w:rPr>
+        <w:t>.</w:t>
+      </w:r>
+      <w:r>
+        <w:rPr>
+          <w:rFonts w:asciiTheme="majorHAnsi" w:eastAsiaTheme="minorHAnsi" w:hAnsiTheme="majorHAnsi" w:cstheme="minorBidi"/>
+          <w:lang w:eastAsia="en-US"/>
+        </w:rPr>
+        <w:t xml:space="preserve"> (Todd will discuss with Larry.)</w:t>
       </w:r>
     </w:p>
     <w:p>
@@ -1480,8 +1789,15 @@
       <w:pPr>
         <w:pStyle w:val="Heading3"/>
       </w:pPr>
-      <w:r>
-        <w:t>caIntegrator:</w:t>
+      <w:proofErr w:type="spellStart"/>
+      <w:proofErr w:type="gramStart"/>
+      <w:r>
+        <w:t>caIntegrator</w:t>
+      </w:r>
+      <w:proofErr w:type="spellEnd"/>
+      <w:proofErr w:type="gramEnd"/>
+      <w:r>
+        <w:t>:</w:t>
       </w:r>
     </w:p>
     <w:p>
@@ -1535,7 +1851,30 @@
           <w:rFonts w:asciiTheme="majorHAnsi" w:eastAsiaTheme="minorHAnsi" w:hAnsiTheme="majorHAnsi" w:cstheme="minorBidi"/>
           <w:lang w:eastAsia="en-US"/>
         </w:rPr>
-        <w:t>UPT upgrade and caDSR  - Ongoing</w:t>
+        <w:t xml:space="preserve">UPT upgrade and </w:t>
+      </w:r>
+      <w:proofErr w:type="spellStart"/>
+      <w:r>
+        <w:rPr>
+          <w:rFonts w:asciiTheme="majorHAnsi" w:eastAsiaTheme="minorHAnsi" w:hAnsiTheme="majorHAnsi" w:cstheme="minorBidi"/>
+          <w:lang w:eastAsia="en-US"/>
+        </w:rPr>
+        <w:t>caDSR</w:t>
+      </w:r>
+      <w:proofErr w:type="spellEnd"/>
+      <w:r>
+        <w:rPr>
+          <w:rFonts w:asciiTheme="majorHAnsi" w:eastAsiaTheme="minorHAnsi" w:hAnsiTheme="majorHAnsi" w:cstheme="minorBidi"/>
+          <w:lang w:eastAsia="en-US"/>
+        </w:rPr>
+        <w:t xml:space="preserve">  - </w:t>
+      </w:r>
+      <w:r>
+        <w:rPr>
+          <w:rFonts w:asciiTheme="majorHAnsi" w:eastAsiaTheme="minorHAnsi" w:hAnsiTheme="majorHAnsi" w:cstheme="minorBidi"/>
+          <w:lang w:eastAsia="en-US"/>
+        </w:rPr>
+        <w:t>completed with Beta Version</w:t>
       </w:r>
     </w:p>
     <w:p>
@@ -1550,41 +1889,44 @@
           <w:lang w:eastAsia="en-US"/>
         </w:rPr>
       </w:pPr>
-      <w:r>
-        <w:rPr>
-          <w:rFonts w:asciiTheme="majorHAnsi" w:eastAsiaTheme="minorHAnsi" w:hAnsiTheme="majorHAnsi" w:cstheme="minorBidi"/>
-          <w:lang w:eastAsia="en-US"/>
-        </w:rPr>
-        <w:t xml:space="preserve">caGrid 1.5 upgrade. </w:t>
-      </w:r>
-      <w:r>
-        <w:rPr>
-          <w:rFonts w:asciiTheme="majorHAnsi" w:eastAsiaTheme="minorHAnsi" w:hAnsiTheme="majorHAnsi" w:cstheme="minorBidi"/>
-          <w:lang w:eastAsia="en-US"/>
-        </w:rPr>
-        <w:t xml:space="preserve">Planned for next iteration </w:t>
-      </w:r>
-      <w:r>
-        <w:rPr>
-          <w:rFonts w:asciiTheme="majorHAnsi" w:eastAsiaTheme="minorHAnsi" w:hAnsiTheme="majorHAnsi" w:cstheme="minorBidi"/>
-          <w:lang w:eastAsia="en-US"/>
-        </w:rPr>
-        <w:t>– planned for April 12</w:t>
-      </w:r>
-      <w:r>
-        <w:rPr>
-          <w:rFonts w:asciiTheme="majorHAnsi" w:eastAsiaTheme="minorHAnsi" w:hAnsiTheme="majorHAnsi" w:cstheme="minorBidi"/>
-          <w:vertAlign w:val="superscript"/>
-          <w:lang w:eastAsia="en-US"/>
-        </w:rPr>
-        <w:t>th</w:t>
-      </w:r>
-      <w:r>
-        <w:rPr>
-          <w:rFonts w:asciiTheme="majorHAnsi" w:eastAsiaTheme="minorHAnsi" w:hAnsiTheme="majorHAnsi" w:cstheme="minorBidi"/>
-          <w:lang w:eastAsia="en-US"/>
-        </w:rPr>
-        <w:t xml:space="preserve">. </w:t>
+      <w:proofErr w:type="spellStart"/>
+      <w:proofErr w:type="gramStart"/>
+      <w:r>
+        <w:rPr>
+          <w:rFonts w:asciiTheme="majorHAnsi" w:eastAsiaTheme="minorHAnsi" w:hAnsiTheme="majorHAnsi" w:cstheme="minorBidi"/>
+          <w:lang w:eastAsia="en-US"/>
+        </w:rPr>
+        <w:t>caGrid</w:t>
+      </w:r>
+      <w:proofErr w:type="spellEnd"/>
+      <w:proofErr w:type="gramEnd"/>
+      <w:r>
+        <w:rPr>
+          <w:rFonts w:asciiTheme="majorHAnsi" w:eastAsiaTheme="minorHAnsi" w:hAnsiTheme="majorHAnsi" w:cstheme="minorBidi"/>
+          <w:lang w:eastAsia="en-US"/>
+        </w:rPr>
+        <w:t xml:space="preserve"> 1.5 upgrade </w:t>
+      </w:r>
+      <w:r>
+        <w:rPr>
+          <w:rFonts w:asciiTheme="majorHAnsi" w:eastAsiaTheme="minorHAnsi" w:hAnsiTheme="majorHAnsi" w:cstheme="minorBidi"/>
+          <w:lang w:eastAsia="en-US"/>
+        </w:rPr>
+        <w:t xml:space="preserve">– </w:t>
+      </w:r>
+      <w:r>
+        <w:rPr>
+          <w:rFonts w:asciiTheme="majorHAnsi" w:eastAsiaTheme="minorHAnsi" w:hAnsiTheme="majorHAnsi" w:cstheme="minorBidi"/>
+          <w:lang w:eastAsia="en-US"/>
+        </w:rPr>
+        <w:t>Ongoing</w:t>
+      </w:r>
+      <w:r>
+        <w:rPr>
+          <w:rFonts w:asciiTheme="majorHAnsi" w:eastAsiaTheme="minorHAnsi" w:hAnsiTheme="majorHAnsi" w:cstheme="minorBidi"/>
+          <w:lang w:eastAsia="en-US"/>
+        </w:rPr>
+        <w:t xml:space="preserve"> </w:t>
       </w:r>
     </w:p>
     <w:p>
@@ -1668,12 +2010,21 @@
         </w:rPr>
         <w:t xml:space="preserve">Automatic </w:t>
       </w:r>
-      <w:r>
-        <w:rPr>
-          <w:rFonts w:asciiTheme="majorHAnsi" w:eastAsiaTheme="minorHAnsi" w:hAnsiTheme="majorHAnsi" w:cstheme="minorBidi"/>
-          <w:lang w:eastAsia="en-US"/>
-        </w:rPr>
-        <w:t xml:space="preserve">caArray Refresh </w:t>
+      <w:proofErr w:type="spellStart"/>
+      <w:r>
+        <w:rPr>
+          <w:rFonts w:asciiTheme="majorHAnsi" w:eastAsiaTheme="minorHAnsi" w:hAnsiTheme="majorHAnsi" w:cstheme="minorBidi"/>
+          <w:lang w:eastAsia="en-US"/>
+        </w:rPr>
+        <w:t>caArray</w:t>
+      </w:r>
+      <w:proofErr w:type="spellEnd"/>
+      <w:r>
+        <w:rPr>
+          <w:rFonts w:asciiTheme="majorHAnsi" w:eastAsiaTheme="minorHAnsi" w:hAnsiTheme="majorHAnsi" w:cstheme="minorBidi"/>
+          <w:lang w:eastAsia="en-US"/>
+        </w:rPr>
+        <w:t xml:space="preserve"> Refresh </w:t>
       </w:r>
       <w:r>
         <w:rPr>
@@ -1724,13 +2075,6 @@
         </w:rPr>
         <w:t xml:space="preserve"> – Ongoing</w:t>
       </w:r>
-      <w:r>
-        <w:rPr>
-          <w:rFonts w:asciiTheme="majorHAnsi" w:eastAsiaTheme="minorHAnsi" w:hAnsiTheme="majorHAnsi" w:cstheme="minorBidi"/>
-          <w:lang w:eastAsia="en-US"/>
-        </w:rPr>
-        <w:t xml:space="preserve">. </w:t>
-      </w:r>
     </w:p>
     <w:p>
       <w:pPr>
@@ -1750,21 +2094,7 @@
           <w:rFonts w:asciiTheme="majorHAnsi" w:eastAsiaTheme="minorHAnsi" w:hAnsiTheme="majorHAnsi" w:cstheme="minorBidi"/>
           <w:lang w:eastAsia="en-US"/>
         </w:rPr>
-        <w:t>RC tag for TRANSCEND User Acceptance testing</w:t>
-      </w:r>
-      <w:r>
-        <w:rPr>
-          <w:rFonts w:asciiTheme="majorHAnsi" w:eastAsiaTheme="minorHAnsi" w:hAnsiTheme="majorHAnsi" w:cstheme="minorBidi"/>
-          <w:lang w:eastAsia="en-US"/>
-        </w:rPr>
-        <w:t xml:space="preserve"> </w:t>
-      </w:r>
-      <w:r>
-        <w:rPr>
-          <w:rFonts w:asciiTheme="majorHAnsi" w:eastAsiaTheme="minorHAnsi" w:hAnsiTheme="majorHAnsi" w:cstheme="minorBidi"/>
-          <w:lang w:eastAsia="en-US"/>
-        </w:rPr>
-        <w:t xml:space="preserve">– to be discussed </w:t>
+        <w:t>Stage Environment with new hardware</w:t>
       </w:r>
     </w:p>
     <w:p>
@@ -1785,35 +2115,28 @@
           <w:rFonts w:asciiTheme="majorHAnsi" w:eastAsiaTheme="minorHAnsi" w:hAnsiTheme="majorHAnsi" w:cstheme="minorBidi"/>
           <w:lang w:eastAsia="en-US"/>
         </w:rPr>
-        <w:t>Appscan for TRANSCEND Planning</w:t>
-      </w:r>
-      <w:r>
-        <w:rPr>
-          <w:rFonts w:asciiTheme="majorHAnsi" w:eastAsiaTheme="minorHAnsi" w:hAnsiTheme="majorHAnsi" w:cstheme="minorBidi"/>
-          <w:lang w:eastAsia="en-US"/>
-        </w:rPr>
-        <w:t xml:space="preserve"> </w:t>
-      </w:r>
-      <w:r>
-        <w:rPr>
-          <w:rFonts w:asciiTheme="majorHAnsi" w:eastAsiaTheme="minorHAnsi" w:hAnsiTheme="majorHAnsi" w:cstheme="minorBidi"/>
-          <w:lang w:eastAsia="en-US"/>
-        </w:rPr>
-        <w:t>–</w:t>
-      </w:r>
-      <w:r>
-        <w:rPr>
-          <w:rFonts w:asciiTheme="majorHAnsi" w:eastAsiaTheme="minorHAnsi" w:hAnsiTheme="majorHAnsi" w:cstheme="minorBidi"/>
-          <w:lang w:eastAsia="en-US"/>
-        </w:rPr>
-        <w:t xml:space="preserve"> </w:t>
-      </w:r>
-      <w:r>
-        <w:rPr>
-          <w:rFonts w:asciiTheme="majorHAnsi" w:eastAsiaTheme="minorHAnsi" w:hAnsiTheme="majorHAnsi" w:cstheme="minorBidi"/>
-          <w:lang w:eastAsia="en-US"/>
-        </w:rPr>
-        <w:t>issues with dev/user ID</w:t>
+        <w:t>TRANSCEND UAT on stage environment</w:t>
+      </w:r>
+    </w:p>
+    <w:p>
+      <w:pPr>
+        <w:pStyle w:val="ListParagraph"/>
+        <w:numPr>
+          <w:ilvl w:val="2"/>
+          <w:numId w:val="5"/>
+        </w:numPr>
+        <w:rPr>
+          <w:rFonts w:asciiTheme="majorHAnsi" w:eastAsiaTheme="minorHAnsi" w:hAnsiTheme="majorHAnsi" w:cstheme="minorBidi"/>
+          <w:color w:val="FF0000"/>
+          <w:lang w:eastAsia="en-US"/>
+        </w:rPr>
+      </w:pPr>
+      <w:r>
+        <w:rPr>
+          <w:rFonts w:asciiTheme="majorHAnsi" w:eastAsiaTheme="minorHAnsi" w:hAnsiTheme="majorHAnsi" w:cstheme="minorBidi"/>
+          <w:lang w:eastAsia="en-US"/>
+        </w:rPr>
+        <w:t xml:space="preserve">Technical Replicates &amp; Agilent Expression supplemental data </w:t>
       </w:r>
     </w:p>
     <w:p>
@@ -1899,12 +2222,23 @@
           <w:lang w:eastAsia="en-US"/>
         </w:rPr>
       </w:pPr>
-      <w:r>
-        <w:rPr>
-          <w:rFonts w:asciiTheme="majorHAnsi" w:eastAsiaTheme="minorHAnsi" w:hAnsiTheme="majorHAnsi" w:cstheme="minorBidi"/>
-          <w:lang w:eastAsia="en-US"/>
-        </w:rPr>
-        <w:t>caArray:</w:t>
+      <w:proofErr w:type="spellStart"/>
+      <w:proofErr w:type="gramStart"/>
+      <w:r>
+        <w:rPr>
+          <w:rFonts w:asciiTheme="majorHAnsi" w:eastAsiaTheme="minorHAnsi" w:hAnsiTheme="majorHAnsi" w:cstheme="minorBidi"/>
+          <w:lang w:eastAsia="en-US"/>
+        </w:rPr>
+        <w:t>caArray</w:t>
+      </w:r>
+      <w:proofErr w:type="spellEnd"/>
+      <w:proofErr w:type="gramEnd"/>
+      <w:r>
+        <w:rPr>
+          <w:rFonts w:asciiTheme="majorHAnsi" w:eastAsiaTheme="minorHAnsi" w:hAnsiTheme="majorHAnsi" w:cstheme="minorBidi"/>
+          <w:lang w:eastAsia="en-US"/>
+        </w:rPr>
+        <w:t>:</w:t>
       </w:r>
       <w:r>
         <w:rPr>
@@ -2231,8 +2565,20 @@
                 <w:szCs w:val="20"/>
                 <w:lang w:eastAsia="en-US"/>
               </w:rPr>
-              <w:t>Permissions - Platform and Timepoint</w:t>
-            </w:r>
+              <w:t xml:space="preserve">Permissions - Platform and </w:t>
+            </w:r>
+            <w:proofErr w:type="spellStart"/>
+            <w:r>
+              <w:rPr>
+                <w:rFonts w:ascii="Arial" w:hAnsi="Arial"/>
+                <w:color w:val="000000"/>
+                <w:sz w:val="18"/>
+                <w:szCs w:val="20"/>
+                <w:lang w:eastAsia="en-US"/>
+              </w:rPr>
+              <w:t>Timepoint</w:t>
+            </w:r>
+            <w:proofErr w:type="spellEnd"/>
           </w:p>
         </w:tc>
         <w:tc>
@@ -2264,8 +2610,20 @@
                 <w:szCs w:val="20"/>
                 <w:lang w:eastAsia="en-US"/>
               </w:rPr>
-              <w:t>Christina Warmington</w:t>
-            </w:r>
+              <w:t xml:space="preserve">Christina </w:t>
+            </w:r>
+            <w:proofErr w:type="spellStart"/>
+            <w:r>
+              <w:rPr>
+                <w:rFonts w:ascii="Arial" w:hAnsi="Arial"/>
+                <w:color w:val="000000"/>
+                <w:sz w:val="18"/>
+                <w:szCs w:val="20"/>
+                <w:lang w:eastAsia="en-US"/>
+              </w:rPr>
+              <w:t>Warmington</w:t>
+            </w:r>
+            <w:proofErr w:type="spellEnd"/>
           </w:p>
         </w:tc>
         <w:tc>
@@ -2363,7 +2721,7 @@
                 <w:szCs w:val="20"/>
                 <w:lang w:eastAsia="en-US"/>
               </w:rPr>
-              <w:t>February</w:t>
+              <w:t>April</w:t>
             </w:r>
           </w:p>
         </w:tc>
@@ -2471,8 +2829,20 @@
                 <w:szCs w:val="20"/>
                 <w:lang w:eastAsia="en-US"/>
               </w:rPr>
-              <w:t>Eve Shalley</w:t>
-            </w:r>
+              <w:t xml:space="preserve">Eve </w:t>
+            </w:r>
+            <w:proofErr w:type="spellStart"/>
+            <w:r>
+              <w:rPr>
+                <w:rFonts w:ascii="Arial" w:hAnsi="Arial"/>
+                <w:color w:val="000000"/>
+                <w:sz w:val="18"/>
+                <w:szCs w:val="20"/>
+                <w:lang w:eastAsia="en-US"/>
+              </w:rPr>
+              <w:t>Shalley</w:t>
+            </w:r>
+            <w:proofErr w:type="spellEnd"/>
           </w:p>
         </w:tc>
         <w:tc>
@@ -2580,7 +2950,29 @@
                 <w:szCs w:val="20"/>
                 <w:lang w:eastAsia="en-US"/>
               </w:rPr>
-              <w:t xml:space="preserve"> (waiting on appscan)</w:t>
+              <w:t xml:space="preserve"> (waiting on </w:t>
+            </w:r>
+            <w:proofErr w:type="spellStart"/>
+            <w:r>
+              <w:rPr>
+                <w:rFonts w:ascii="Arial" w:hAnsi="Arial"/>
+                <w:color w:val="000000"/>
+                <w:sz w:val="18"/>
+                <w:szCs w:val="20"/>
+                <w:lang w:eastAsia="en-US"/>
+              </w:rPr>
+              <w:t>appscan</w:t>
+            </w:r>
+            <w:proofErr w:type="spellEnd"/>
+            <w:r>
+              <w:rPr>
+                <w:rFonts w:ascii="Arial" w:hAnsi="Arial"/>
+                <w:color w:val="000000"/>
+                <w:sz w:val="18"/>
+                <w:szCs w:val="20"/>
+                <w:lang w:eastAsia="en-US"/>
+              </w:rPr>
+              <w:t>)</w:t>
             </w:r>
           </w:p>
         </w:tc>
@@ -2680,16 +3072,40 @@
                 <w:lang w:eastAsia="en-US"/>
               </w:rPr>
             </w:pPr>
-            <w:r>
-              <w:rPr>
-                <w:rFonts w:ascii="Arial" w:hAnsi="Arial"/>
-                <w:color w:val="000000"/>
-                <w:sz w:val="18"/>
-                <w:szCs w:val="20"/>
-                <w:lang w:eastAsia="en-US"/>
-              </w:rPr>
-              <w:t>Kunal Modi</w:t>
-            </w:r>
+            <w:proofErr w:type="spellStart"/>
+            <w:r>
+              <w:rPr>
+                <w:rFonts w:ascii="Arial" w:hAnsi="Arial"/>
+                <w:color w:val="000000"/>
+                <w:sz w:val="18"/>
+                <w:szCs w:val="20"/>
+                <w:lang w:eastAsia="en-US"/>
+              </w:rPr>
+              <w:t>Kunal</w:t>
+            </w:r>
+            <w:proofErr w:type="spellEnd"/>
+            <w:r>
+              <w:rPr>
+                <w:rFonts w:ascii="Arial" w:hAnsi="Arial"/>
+                <w:color w:val="000000"/>
+                <w:sz w:val="18"/>
+                <w:szCs w:val="20"/>
+                <w:lang w:eastAsia="en-US"/>
+              </w:rPr>
+              <w:t xml:space="preserve"> </w:t>
+            </w:r>
+            <w:proofErr w:type="spellStart"/>
+            <w:r>
+              <w:rPr>
+                <w:rFonts w:ascii="Arial" w:hAnsi="Arial"/>
+                <w:color w:val="000000"/>
+                <w:sz w:val="18"/>
+                <w:szCs w:val="20"/>
+                <w:lang w:eastAsia="en-US"/>
+              </w:rPr>
+              <w:t>Modi</w:t>
+            </w:r>
+            <w:proofErr w:type="spellEnd"/>
           </w:p>
         </w:tc>
         <w:tc>
@@ -2787,7 +3203,7 @@
                 <w:szCs w:val="20"/>
                 <w:lang w:eastAsia="en-US"/>
               </w:rPr>
-              <w:t>March</w:t>
+              <w:t>N/A</w:t>
             </w:r>
           </w:p>
         </w:tc>
@@ -2854,15 +3270,29 @@
                 <w:lang w:eastAsia="en-US"/>
               </w:rPr>
             </w:pPr>
-            <w:r>
-              <w:rPr>
-                <w:rFonts w:ascii="Arial" w:hAnsi="Arial"/>
-                <w:color w:val="000000"/>
-                <w:sz w:val="18"/>
-                <w:szCs w:val="20"/>
-                <w:lang w:eastAsia="en-US"/>
-              </w:rPr>
-              <w:t>caArray to provide capabilities to support Automatic Refresh of Sample Data</w:t>
+            <w:proofErr w:type="spellStart"/>
+            <w:proofErr w:type="gramStart"/>
+            <w:r>
+              <w:rPr>
+                <w:rFonts w:ascii="Arial" w:hAnsi="Arial"/>
+                <w:color w:val="000000"/>
+                <w:sz w:val="18"/>
+                <w:szCs w:val="20"/>
+                <w:lang w:eastAsia="en-US"/>
+              </w:rPr>
+              <w:t>caArray</w:t>
+            </w:r>
+            <w:proofErr w:type="spellEnd"/>
+            <w:proofErr w:type="gramEnd"/>
+            <w:r>
+              <w:rPr>
+                <w:rFonts w:ascii="Arial" w:hAnsi="Arial"/>
+                <w:color w:val="000000"/>
+                <w:sz w:val="18"/>
+                <w:szCs w:val="20"/>
+                <w:lang w:eastAsia="en-US"/>
+              </w:rPr>
+              <w:t xml:space="preserve"> to provide capabilities to support Automatic Refresh of Sample Data</w:t>
             </w:r>
           </w:p>
         </w:tc>
@@ -2887,16 +3317,40 @@
                 <w:lang w:eastAsia="en-US"/>
               </w:rPr>
             </w:pPr>
-            <w:r>
-              <w:rPr>
-                <w:rFonts w:ascii="Arial" w:hAnsi="Arial"/>
-                <w:color w:val="000000"/>
-                <w:sz w:val="18"/>
-                <w:szCs w:val="20"/>
-                <w:lang w:eastAsia="en-US"/>
-              </w:rPr>
-              <w:t>Kunal Modi</w:t>
-            </w:r>
+            <w:proofErr w:type="spellStart"/>
+            <w:r>
+              <w:rPr>
+                <w:rFonts w:ascii="Arial" w:hAnsi="Arial"/>
+                <w:color w:val="000000"/>
+                <w:sz w:val="18"/>
+                <w:szCs w:val="20"/>
+                <w:lang w:eastAsia="en-US"/>
+              </w:rPr>
+              <w:t>Kunal</w:t>
+            </w:r>
+            <w:proofErr w:type="spellEnd"/>
+            <w:r>
+              <w:rPr>
+                <w:rFonts w:ascii="Arial" w:hAnsi="Arial"/>
+                <w:color w:val="000000"/>
+                <w:sz w:val="18"/>
+                <w:szCs w:val="20"/>
+                <w:lang w:eastAsia="en-US"/>
+              </w:rPr>
+              <w:t xml:space="preserve"> </w:t>
+            </w:r>
+            <w:proofErr w:type="spellStart"/>
+            <w:r>
+              <w:rPr>
+                <w:rFonts w:ascii="Arial" w:hAnsi="Arial"/>
+                <w:color w:val="000000"/>
+                <w:sz w:val="18"/>
+                <w:szCs w:val="20"/>
+                <w:lang w:eastAsia="en-US"/>
+              </w:rPr>
+              <w:t>Modi</w:t>
+            </w:r>
+            <w:proofErr w:type="spellEnd"/>
           </w:p>
         </w:tc>
         <w:tc>
@@ -3069,8 +3523,20 @@
                 <w:szCs w:val="20"/>
                 <w:lang w:eastAsia="en-US"/>
               </w:rPr>
-              <w:t>Single Sign-on in caArray</w:t>
-            </w:r>
+              <w:t xml:space="preserve">Single Sign-on in </w:t>
+            </w:r>
+            <w:proofErr w:type="spellStart"/>
+            <w:r>
+              <w:rPr>
+                <w:rFonts w:ascii="Arial" w:hAnsi="Arial"/>
+                <w:color w:val="000000"/>
+                <w:sz w:val="18"/>
+                <w:szCs w:val="20"/>
+                <w:lang w:eastAsia="en-US"/>
+              </w:rPr>
+              <w:t>caArray</w:t>
+            </w:r>
+            <w:proofErr w:type="spellEnd"/>
           </w:p>
         </w:tc>
         <w:tc>
@@ -3094,16 +3560,40 @@
                 <w:lang w:eastAsia="en-US"/>
               </w:rPr>
             </w:pPr>
-            <w:r>
-              <w:rPr>
-                <w:rFonts w:ascii="Arial" w:hAnsi="Arial"/>
-                <w:color w:val="000000"/>
-                <w:sz w:val="18"/>
-                <w:szCs w:val="20"/>
-                <w:lang w:eastAsia="en-US"/>
-              </w:rPr>
-              <w:t>Kunal Modi</w:t>
-            </w:r>
+            <w:proofErr w:type="spellStart"/>
+            <w:r>
+              <w:rPr>
+                <w:rFonts w:ascii="Arial" w:hAnsi="Arial"/>
+                <w:color w:val="000000"/>
+                <w:sz w:val="18"/>
+                <w:szCs w:val="20"/>
+                <w:lang w:eastAsia="en-US"/>
+              </w:rPr>
+              <w:t>Kunal</w:t>
+            </w:r>
+            <w:proofErr w:type="spellEnd"/>
+            <w:r>
+              <w:rPr>
+                <w:rFonts w:ascii="Arial" w:hAnsi="Arial"/>
+                <w:color w:val="000000"/>
+                <w:sz w:val="18"/>
+                <w:szCs w:val="20"/>
+                <w:lang w:eastAsia="en-US"/>
+              </w:rPr>
+              <w:t xml:space="preserve"> </w:t>
+            </w:r>
+            <w:proofErr w:type="spellStart"/>
+            <w:r>
+              <w:rPr>
+                <w:rFonts w:ascii="Arial" w:hAnsi="Arial"/>
+                <w:color w:val="000000"/>
+                <w:sz w:val="18"/>
+                <w:szCs w:val="20"/>
+                <w:lang w:eastAsia="en-US"/>
+              </w:rPr>
+              <w:t>Modi</w:t>
+            </w:r>
+            <w:proofErr w:type="spellEnd"/>
           </w:p>
         </w:tc>
         <w:tc>
@@ -3309,8 +3799,20 @@
                 <w:szCs w:val="20"/>
                 <w:lang w:eastAsia="en-US"/>
               </w:rPr>
-              <w:t>Christina Warmington</w:t>
-            </w:r>
+              <w:t xml:space="preserve">Christina </w:t>
+            </w:r>
+            <w:proofErr w:type="spellStart"/>
+            <w:r>
+              <w:rPr>
+                <w:rFonts w:ascii="Arial" w:hAnsi="Arial"/>
+                <w:color w:val="000000"/>
+                <w:sz w:val="18"/>
+                <w:szCs w:val="20"/>
+                <w:lang w:eastAsia="en-US"/>
+              </w:rPr>
+              <w:t>Warmington</w:t>
+            </w:r>
+            <w:proofErr w:type="spellEnd"/>
           </w:p>
         </w:tc>
         <w:tc>
@@ -3410,10 +3912,159 @@
               </w:rPr>
               <w:t>June</w:t>
             </w:r>
+          </w:p>
+        </w:tc>
+      </w:tr>
+      <w:tr>
+        <w:trPr>
+          <w:trHeight w:val="300"/>
+        </w:trPr>
+        <w:tc>
+          <w:tcPr>
+            <w:tcW w:w="1813" w:type="dxa"/>
+            <w:tcBorders>
+              <w:top w:val="single" w:sz="4" w:space="0" w:color="000000"/>
+              <w:left w:val="single" w:sz="4" w:space="0" w:color="000000"/>
+              <w:bottom w:val="single" w:sz="4" w:space="0" w:color="000000"/>
+              <w:right w:val="single" w:sz="4" w:space="0" w:color="000000"/>
+            </w:tcBorders>
+            <w:shd w:val="clear" w:color="auto" w:fill="auto"/>
+          </w:tcPr>
+          <w:p>
+            <w:pPr>
+              <w:rPr>
+                <w:rFonts w:ascii="Verdana" w:eastAsia="Times New Roman" w:hAnsi="Verdana"/>
+                <w:sz w:val="18"/>
+                <w:szCs w:val="18"/>
+              </w:rPr>
+            </w:pPr>
+          </w:p>
+        </w:tc>
+        <w:tc>
+          <w:tcPr>
+            <w:tcW w:w="3690" w:type="dxa"/>
+            <w:tcBorders>
+              <w:top w:val="single" w:sz="4" w:space="0" w:color="000000"/>
+              <w:left w:val="single" w:sz="4" w:space="0" w:color="000000"/>
+              <w:bottom w:val="single" w:sz="4" w:space="0" w:color="000000"/>
+              <w:right w:val="single" w:sz="4" w:space="0" w:color="000000"/>
+            </w:tcBorders>
+            <w:shd w:val="clear" w:color="auto" w:fill="auto"/>
+          </w:tcPr>
+          <w:p>
+            <w:pPr>
+              <w:rPr>
+                <w:rFonts w:ascii="Verdana" w:hAnsi="Verdana"/>
+                <w:color w:val="000000"/>
+                <w:sz w:val="18"/>
+                <w:szCs w:val="18"/>
+                <w:lang w:eastAsia="en-US"/>
+              </w:rPr>
+            </w:pPr>
+          </w:p>
+        </w:tc>
+        <w:tc>
+          <w:tcPr>
+            <w:tcW w:w="2070" w:type="dxa"/>
+            <w:tcBorders>
+              <w:top w:val="single" w:sz="4" w:space="0" w:color="000000"/>
+              <w:left w:val="single" w:sz="4" w:space="0" w:color="000000"/>
+              <w:bottom w:val="single" w:sz="4" w:space="0" w:color="000000"/>
+              <w:right w:val="single" w:sz="4" w:space="0" w:color="000000"/>
+            </w:tcBorders>
+            <w:shd w:val="clear" w:color="auto" w:fill="auto"/>
+          </w:tcPr>
+          <w:p>
+            <w:pPr>
+              <w:rPr>
+                <w:rFonts w:ascii="Verdana" w:hAnsi="Verdana"/>
+                <w:color w:val="000000"/>
+                <w:sz w:val="18"/>
+                <w:szCs w:val="18"/>
+                <w:lang w:eastAsia="en-US"/>
+              </w:rPr>
+            </w:pPr>
+          </w:p>
+        </w:tc>
+        <w:tc>
+          <w:tcPr>
+            <w:tcW w:w="1350" w:type="dxa"/>
+            <w:tcBorders>
+              <w:top w:val="single" w:sz="4" w:space="0" w:color="000000"/>
+              <w:left w:val="single" w:sz="4" w:space="0" w:color="000000"/>
+              <w:bottom w:val="single" w:sz="4" w:space="0" w:color="000000"/>
+              <w:right w:val="single" w:sz="4" w:space="0" w:color="000000"/>
+            </w:tcBorders>
+            <w:shd w:val="clear" w:color="auto" w:fill="auto"/>
+          </w:tcPr>
+          <w:p>
+            <w:pPr>
+              <w:rPr>
+                <w:rFonts w:ascii="Verdana" w:hAnsi="Verdana"/>
+                <w:color w:val="000000"/>
+                <w:sz w:val="18"/>
+                <w:szCs w:val="18"/>
+                <w:lang w:eastAsia="en-US"/>
+              </w:rPr>
+            </w:pPr>
+          </w:p>
+        </w:tc>
+        <w:tc>
+          <w:tcPr>
+            <w:tcW w:w="1260" w:type="dxa"/>
+            <w:tcBorders>
+              <w:top w:val="single" w:sz="4" w:space="0" w:color="000000"/>
+              <w:left w:val="single" w:sz="4" w:space="0" w:color="000000"/>
+              <w:bottom w:val="single" w:sz="4" w:space="0" w:color="000000"/>
+              <w:right w:val="single" w:sz="4" w:space="0" w:color="000000"/>
+            </w:tcBorders>
+            <w:shd w:val="clear" w:color="auto" w:fill="auto"/>
+          </w:tcPr>
+          <w:p>
+            <w:pPr>
+              <w:rPr>
+                <w:rFonts w:ascii="Verdana" w:hAnsi="Verdana"/>
+                <w:color w:val="000000"/>
+                <w:sz w:val="18"/>
+                <w:szCs w:val="18"/>
+                <w:lang w:eastAsia="en-US"/>
+              </w:rPr>
+            </w:pPr>
+          </w:p>
+        </w:tc>
+        <w:tc>
+          <w:tcPr>
+            <w:tcW w:w="1080" w:type="dxa"/>
+            <w:tcBorders>
+              <w:top w:val="single" w:sz="4" w:space="0" w:color="000000"/>
+              <w:left w:val="single" w:sz="4" w:space="0" w:color="000000"/>
+              <w:bottom w:val="single" w:sz="4" w:space="0" w:color="000000"/>
+              <w:right w:val="single" w:sz="4" w:space="0" w:color="000000"/>
+            </w:tcBorders>
+            <w:shd w:val="clear" w:color="auto" w:fill="auto"/>
+          </w:tcPr>
+          <w:p>
+            <w:pPr>
+              <w:rPr>
+                <w:rFonts w:ascii="Verdana" w:hAnsi="Verdana"/>
+                <w:color w:val="000000"/>
+                <w:sz w:val="18"/>
+                <w:szCs w:val="18"/>
+                <w:lang w:eastAsia="en-US"/>
+              </w:rPr>
+            </w:pPr>
           </w:p>
         </w:tc>
       </w:tr>
     </w:tbl>
+    <w:p>
+      <w:pPr>
+        <w:rPr>
+          <w:rFonts w:asciiTheme="majorHAnsi" w:eastAsiaTheme="minorHAnsi" w:hAnsiTheme="majorHAnsi" w:cstheme="minorBidi"/>
+          <w:lang w:eastAsia="en-US"/>
+        </w:rPr>
+      </w:pPr>
+    </w:p>
     <w:p>
       <w:pPr>
         <w:pStyle w:val="ListParagraph"/>
@@ -3426,49 +4077,1363 @@
           <w:lang w:eastAsia="en-US"/>
         </w:rPr>
       </w:pPr>
-      <w:r>
-        <w:rPr>
-          <w:rFonts w:asciiTheme="majorHAnsi" w:eastAsiaTheme="minorHAnsi" w:hAnsiTheme="majorHAnsi" w:cstheme="minorBidi"/>
-          <w:lang w:eastAsia="en-US"/>
-        </w:rPr>
-        <w:t>caIntegrator:</w:t>
-      </w:r>
-      <w:r>
-        <w:rPr>
-          <w:rFonts w:asciiTheme="majorHAnsi" w:eastAsiaTheme="minorHAnsi" w:hAnsiTheme="majorHAnsi" w:cstheme="minorBidi"/>
-          <w:lang w:eastAsia="en-US"/>
-        </w:rPr>
-        <w:t xml:space="preserve"> </w:t>
-      </w:r>
-      <w:r>
-        <w:rPr>
-          <w:rFonts w:asciiTheme="majorHAnsi" w:eastAsiaTheme="minorHAnsi" w:hAnsiTheme="majorHAnsi" w:cstheme="minorBidi"/>
-          <w:lang w:eastAsia="en-US"/>
-        </w:rPr>
-        <w:t>Role based Permissions</w:t>
-      </w:r>
-      <w:r>
-        <w:rPr>
-          <w:rFonts w:asciiTheme="majorHAnsi" w:eastAsiaTheme="minorHAnsi" w:hAnsiTheme="majorHAnsi" w:cstheme="minorBidi"/>
-          <w:lang w:eastAsia="en-US"/>
-        </w:rPr>
-        <w:t>, Automatic caArray Refresh</w:t>
-      </w:r>
-      <w:r>
-        <w:rPr>
-          <w:rFonts w:asciiTheme="majorHAnsi" w:eastAsiaTheme="minorHAnsi" w:hAnsiTheme="majorHAnsi" w:cstheme="minorBidi"/>
-          <w:lang w:eastAsia="en-US"/>
-        </w:rPr>
-        <w:t xml:space="preserve"> </w:t>
-      </w:r>
-      <w:r>
-        <w:rPr>
-          <w:rFonts w:asciiTheme="majorHAnsi" w:eastAsiaTheme="minorHAnsi" w:hAnsiTheme="majorHAnsi" w:cstheme="minorBidi"/>
-          <w:lang w:eastAsia="en-US"/>
-        </w:rPr>
-        <w:t xml:space="preserve">– Ongoing </w:t>
+      <w:proofErr w:type="spellStart"/>
+      <w:proofErr w:type="gramStart"/>
+      <w:r>
+        <w:rPr>
+          <w:rFonts w:asciiTheme="majorHAnsi" w:eastAsiaTheme="minorHAnsi" w:hAnsiTheme="majorHAnsi" w:cstheme="minorBidi"/>
+          <w:lang w:eastAsia="en-US"/>
+        </w:rPr>
+        <w:t>caIntegrator</w:t>
+      </w:r>
+      <w:proofErr w:type="spellEnd"/>
+      <w:proofErr w:type="gramEnd"/>
+      <w:r>
+        <w:rPr>
+          <w:rFonts w:asciiTheme="majorHAnsi" w:eastAsiaTheme="minorHAnsi" w:hAnsiTheme="majorHAnsi" w:cstheme="minorBidi"/>
+          <w:lang w:eastAsia="en-US"/>
+        </w:rPr>
+        <w:t xml:space="preserve">: </w:t>
       </w:r>
     </w:p>
+    <w:tbl>
+      <w:tblPr>
+        <w:tblW w:w="11263" w:type="dxa"/>
+        <w:tblInd w:w="95" w:type="dxa"/>
+        <w:tblLook w:val="0000"/>
+      </w:tblPr>
+      <w:tblGrid>
+        <w:gridCol w:w="1813"/>
+        <w:gridCol w:w="3690"/>
+        <w:gridCol w:w="2070"/>
+        <w:gridCol w:w="1350"/>
+        <w:gridCol w:w="1260"/>
+        <w:gridCol w:w="1080"/>
+      </w:tblGrid>
+      <w:tr>
+        <w:trPr>
+          <w:trHeight w:val="300"/>
+        </w:trPr>
+        <w:tc>
+          <w:tcPr>
+            <w:tcW w:w="1813" w:type="dxa"/>
+            <w:tcBorders>
+              <w:top w:val="single" w:sz="4" w:space="0" w:color="000000"/>
+              <w:left w:val="single" w:sz="4" w:space="0" w:color="000000"/>
+              <w:bottom w:val="single" w:sz="4" w:space="0" w:color="000000"/>
+              <w:right w:val="single" w:sz="4" w:space="0" w:color="000000"/>
+            </w:tcBorders>
+            <w:shd w:val="clear" w:color="auto" w:fill="auto"/>
+          </w:tcPr>
+          <w:p>
+            <w:pPr>
+              <w:jc w:val="center"/>
+              <w:rPr>
+                <w:rFonts w:ascii="Arial" w:hAnsi="Arial"/>
+                <w:b/>
+                <w:bCs/>
+                <w:color w:val="000000"/>
+                <w:sz w:val="18"/>
+                <w:szCs w:val="20"/>
+                <w:lang w:eastAsia="en-US"/>
+              </w:rPr>
+            </w:pPr>
+            <w:r>
+              <w:rPr>
+                <w:rFonts w:ascii="Arial" w:hAnsi="Arial"/>
+                <w:b/>
+                <w:bCs/>
+                <w:color w:val="000000"/>
+                <w:sz w:val="18"/>
+                <w:szCs w:val="20"/>
+                <w:lang w:eastAsia="en-US"/>
+              </w:rPr>
+              <w:t>Key</w:t>
+            </w:r>
+          </w:p>
+        </w:tc>
+        <w:tc>
+          <w:tcPr>
+            <w:tcW w:w="3690" w:type="dxa"/>
+            <w:tcBorders>
+              <w:top w:val="single" w:sz="4" w:space="0" w:color="000000"/>
+              <w:left w:val="single" w:sz="4" w:space="0" w:color="000000"/>
+              <w:bottom w:val="single" w:sz="4" w:space="0" w:color="000000"/>
+              <w:right w:val="single" w:sz="4" w:space="0" w:color="000000"/>
+            </w:tcBorders>
+            <w:shd w:val="clear" w:color="auto" w:fill="auto"/>
+          </w:tcPr>
+          <w:p>
+            <w:pPr>
+              <w:jc w:val="center"/>
+              <w:rPr>
+                <w:rFonts w:ascii="Arial" w:hAnsi="Arial"/>
+                <w:b/>
+                <w:bCs/>
+                <w:color w:val="000000"/>
+                <w:sz w:val="18"/>
+                <w:szCs w:val="20"/>
+                <w:lang w:eastAsia="en-US"/>
+              </w:rPr>
+            </w:pPr>
+            <w:r>
+              <w:rPr>
+                <w:rFonts w:ascii="Arial" w:hAnsi="Arial"/>
+                <w:b/>
+                <w:bCs/>
+                <w:color w:val="000000"/>
+                <w:sz w:val="18"/>
+                <w:szCs w:val="20"/>
+                <w:lang w:eastAsia="en-US"/>
+              </w:rPr>
+              <w:t>Summary</w:t>
+            </w:r>
+          </w:p>
+        </w:tc>
+        <w:tc>
+          <w:tcPr>
+            <w:tcW w:w="2070" w:type="dxa"/>
+            <w:tcBorders>
+              <w:top w:val="single" w:sz="4" w:space="0" w:color="000000"/>
+              <w:left w:val="single" w:sz="4" w:space="0" w:color="000000"/>
+              <w:bottom w:val="single" w:sz="4" w:space="0" w:color="000000"/>
+              <w:right w:val="single" w:sz="4" w:space="0" w:color="000000"/>
+            </w:tcBorders>
+            <w:shd w:val="clear" w:color="auto" w:fill="auto"/>
+          </w:tcPr>
+          <w:p>
+            <w:pPr>
+              <w:jc w:val="center"/>
+              <w:rPr>
+                <w:rFonts w:ascii="Arial" w:hAnsi="Arial"/>
+                <w:b/>
+                <w:bCs/>
+                <w:color w:val="000000"/>
+                <w:sz w:val="18"/>
+                <w:szCs w:val="20"/>
+                <w:lang w:eastAsia="en-US"/>
+              </w:rPr>
+            </w:pPr>
+            <w:r>
+              <w:rPr>
+                <w:rFonts w:ascii="Arial" w:hAnsi="Arial"/>
+                <w:b/>
+                <w:bCs/>
+                <w:color w:val="000000"/>
+                <w:sz w:val="18"/>
+                <w:szCs w:val="20"/>
+                <w:lang w:eastAsia="en-US"/>
+              </w:rPr>
+              <w:t>Reporter</w:t>
+            </w:r>
+          </w:p>
+        </w:tc>
+        <w:tc>
+          <w:tcPr>
+            <w:tcW w:w="1350" w:type="dxa"/>
+            <w:tcBorders>
+              <w:top w:val="single" w:sz="4" w:space="0" w:color="000000"/>
+              <w:left w:val="single" w:sz="4" w:space="0" w:color="000000"/>
+              <w:bottom w:val="single" w:sz="4" w:space="0" w:color="000000"/>
+              <w:right w:val="single" w:sz="4" w:space="0" w:color="000000"/>
+            </w:tcBorders>
+            <w:shd w:val="clear" w:color="auto" w:fill="auto"/>
+          </w:tcPr>
+          <w:p>
+            <w:pPr>
+              <w:jc w:val="center"/>
+              <w:rPr>
+                <w:rFonts w:ascii="Arial" w:hAnsi="Arial"/>
+                <w:b/>
+                <w:bCs/>
+                <w:color w:val="000000"/>
+                <w:sz w:val="18"/>
+                <w:szCs w:val="20"/>
+                <w:lang w:eastAsia="en-US"/>
+              </w:rPr>
+            </w:pPr>
+            <w:r>
+              <w:rPr>
+                <w:rFonts w:ascii="Arial" w:hAnsi="Arial"/>
+                <w:b/>
+                <w:bCs/>
+                <w:color w:val="000000"/>
+                <w:sz w:val="18"/>
+                <w:szCs w:val="20"/>
+                <w:lang w:eastAsia="en-US"/>
+              </w:rPr>
+              <w:t>Fix Version/s</w:t>
+            </w:r>
+          </w:p>
+        </w:tc>
+        <w:tc>
+          <w:tcPr>
+            <w:tcW w:w="1260" w:type="dxa"/>
+            <w:tcBorders>
+              <w:top w:val="single" w:sz="4" w:space="0" w:color="000000"/>
+              <w:left w:val="single" w:sz="4" w:space="0" w:color="000000"/>
+              <w:bottom w:val="single" w:sz="4" w:space="0" w:color="000000"/>
+              <w:right w:val="single" w:sz="4" w:space="0" w:color="000000"/>
+            </w:tcBorders>
+            <w:shd w:val="clear" w:color="auto" w:fill="auto"/>
+          </w:tcPr>
+          <w:p>
+            <w:pPr>
+              <w:jc w:val="center"/>
+              <w:rPr>
+                <w:rFonts w:ascii="Arial" w:hAnsi="Arial"/>
+                <w:b/>
+                <w:bCs/>
+                <w:color w:val="000000"/>
+                <w:sz w:val="18"/>
+                <w:szCs w:val="20"/>
+                <w:lang w:eastAsia="en-US"/>
+              </w:rPr>
+            </w:pPr>
+            <w:r>
+              <w:rPr>
+                <w:rFonts w:ascii="Arial" w:hAnsi="Arial"/>
+                <w:b/>
+                <w:bCs/>
+                <w:color w:val="000000"/>
+                <w:sz w:val="18"/>
+                <w:szCs w:val="20"/>
+                <w:lang w:eastAsia="en-US"/>
+              </w:rPr>
+              <w:t>Status</w:t>
+            </w:r>
+          </w:p>
+        </w:tc>
+        <w:tc>
+          <w:tcPr>
+            <w:tcW w:w="1080" w:type="dxa"/>
+            <w:tcBorders>
+              <w:top w:val="single" w:sz="4" w:space="0" w:color="000000"/>
+              <w:left w:val="single" w:sz="4" w:space="0" w:color="000000"/>
+              <w:bottom w:val="single" w:sz="4" w:space="0" w:color="000000"/>
+              <w:right w:val="single" w:sz="4" w:space="0" w:color="000000"/>
+            </w:tcBorders>
+            <w:shd w:val="clear" w:color="auto" w:fill="auto"/>
+          </w:tcPr>
+          <w:p>
+            <w:pPr>
+              <w:jc w:val="center"/>
+              <w:rPr>
+                <w:rFonts w:ascii="Arial" w:hAnsi="Arial"/>
+                <w:b/>
+                <w:bCs/>
+                <w:color w:val="000000"/>
+                <w:sz w:val="18"/>
+                <w:szCs w:val="20"/>
+                <w:lang w:eastAsia="en-US"/>
+              </w:rPr>
+            </w:pPr>
+            <w:r>
+              <w:rPr>
+                <w:rFonts w:ascii="Arial" w:hAnsi="Arial"/>
+                <w:b/>
+                <w:bCs/>
+                <w:color w:val="000000"/>
+                <w:sz w:val="18"/>
+                <w:szCs w:val="20"/>
+                <w:lang w:eastAsia="en-US"/>
+              </w:rPr>
+              <w:t>UAT Release Date</w:t>
+            </w:r>
+          </w:p>
+        </w:tc>
+      </w:tr>
+      <w:tr>
+        <w:trPr>
+          <w:trHeight w:val="300"/>
+        </w:trPr>
+        <w:tc>
+          <w:tcPr>
+            <w:tcW w:w="1813" w:type="dxa"/>
+            <w:tcBorders>
+              <w:top w:val="single" w:sz="4" w:space="0" w:color="000000"/>
+              <w:left w:val="single" w:sz="4" w:space="0" w:color="000000"/>
+              <w:bottom w:val="single" w:sz="4" w:space="0" w:color="000000"/>
+              <w:right w:val="single" w:sz="4" w:space="0" w:color="000000"/>
+            </w:tcBorders>
+            <w:shd w:val="clear" w:color="auto" w:fill="auto"/>
+          </w:tcPr>
+          <w:p>
+            <w:r>
+              <w:rPr>
+                <w:rFonts w:ascii="Arial" w:hAnsi="Arial"/>
+                <w:color w:val="000000"/>
+                <w:sz w:val="18"/>
+                <w:szCs w:val="20"/>
+                <w:lang w:eastAsia="en-US"/>
+              </w:rPr>
+              <w:t>N/A</w:t>
+            </w:r>
+          </w:p>
+        </w:tc>
+        <w:tc>
+          <w:tcPr>
+            <w:tcW w:w="3690" w:type="dxa"/>
+            <w:tcBorders>
+              <w:top w:val="single" w:sz="4" w:space="0" w:color="000000"/>
+              <w:left w:val="single" w:sz="4" w:space="0" w:color="000000"/>
+              <w:bottom w:val="single" w:sz="4" w:space="0" w:color="000000"/>
+              <w:right w:val="single" w:sz="4" w:space="0" w:color="000000"/>
+            </w:tcBorders>
+            <w:shd w:val="clear" w:color="auto" w:fill="auto"/>
+          </w:tcPr>
+          <w:p>
+            <w:pPr>
+              <w:rPr>
+                <w:rFonts w:ascii="Verdana" w:hAnsi="Verdana"/>
+                <w:color w:val="000000"/>
+                <w:sz w:val="18"/>
+                <w:szCs w:val="18"/>
+                <w:lang w:eastAsia="en-US"/>
+              </w:rPr>
+            </w:pPr>
+            <w:r>
+              <w:rPr>
+                <w:rFonts w:ascii="Verdana" w:hAnsi="Verdana"/>
+                <w:color w:val="000000"/>
+                <w:sz w:val="18"/>
+                <w:szCs w:val="18"/>
+                <w:lang w:eastAsia="en-US"/>
+              </w:rPr>
+              <w:t>Study Versioning and Archiving</w:t>
+            </w:r>
+          </w:p>
+        </w:tc>
+        <w:tc>
+          <w:tcPr>
+            <w:tcW w:w="2070" w:type="dxa"/>
+            <w:tcBorders>
+              <w:top w:val="single" w:sz="4" w:space="0" w:color="000000"/>
+              <w:left w:val="single" w:sz="4" w:space="0" w:color="000000"/>
+              <w:bottom w:val="single" w:sz="4" w:space="0" w:color="000000"/>
+              <w:right w:val="single" w:sz="4" w:space="0" w:color="000000"/>
+            </w:tcBorders>
+            <w:shd w:val="clear" w:color="auto" w:fill="auto"/>
+          </w:tcPr>
+          <w:p>
+            <w:pPr>
+              <w:rPr>
+                <w:rFonts w:ascii="Verdana" w:hAnsi="Verdana"/>
+                <w:color w:val="000000"/>
+                <w:sz w:val="18"/>
+                <w:szCs w:val="18"/>
+                <w:lang w:eastAsia="en-US"/>
+              </w:rPr>
+            </w:pPr>
+            <w:r>
+              <w:rPr>
+                <w:rFonts w:ascii="Verdana" w:hAnsi="Verdana"/>
+                <w:color w:val="000000"/>
+                <w:sz w:val="18"/>
+                <w:szCs w:val="18"/>
+                <w:lang w:eastAsia="en-US"/>
+              </w:rPr>
+              <w:t>N/A</w:t>
+            </w:r>
+          </w:p>
+        </w:tc>
+        <w:tc>
+          <w:tcPr>
+            <w:tcW w:w="1350" w:type="dxa"/>
+            <w:tcBorders>
+              <w:top w:val="single" w:sz="4" w:space="0" w:color="000000"/>
+              <w:left w:val="single" w:sz="4" w:space="0" w:color="000000"/>
+              <w:bottom w:val="single" w:sz="4" w:space="0" w:color="000000"/>
+              <w:right w:val="single" w:sz="4" w:space="0" w:color="000000"/>
+            </w:tcBorders>
+            <w:shd w:val="clear" w:color="auto" w:fill="auto"/>
+          </w:tcPr>
+          <w:p>
+            <w:pPr>
+              <w:rPr>
+                <w:rFonts w:ascii="Arial" w:hAnsi="Arial"/>
+                <w:color w:val="000000"/>
+                <w:sz w:val="18"/>
+                <w:szCs w:val="20"/>
+                <w:lang w:eastAsia="en-US"/>
+              </w:rPr>
+            </w:pPr>
+            <w:r>
+              <w:rPr>
+                <w:rFonts w:ascii="Arial" w:hAnsi="Arial"/>
+                <w:color w:val="000000"/>
+                <w:sz w:val="18"/>
+                <w:szCs w:val="20"/>
+                <w:lang w:eastAsia="en-US"/>
+              </w:rPr>
+              <w:t>Release 1</w:t>
+            </w:r>
+          </w:p>
+        </w:tc>
+        <w:tc>
+          <w:tcPr>
+            <w:tcW w:w="1260" w:type="dxa"/>
+            <w:tcBorders>
+              <w:top w:val="single" w:sz="4" w:space="0" w:color="000000"/>
+              <w:left w:val="single" w:sz="4" w:space="0" w:color="000000"/>
+              <w:bottom w:val="single" w:sz="4" w:space="0" w:color="000000"/>
+              <w:right w:val="single" w:sz="4" w:space="0" w:color="000000"/>
+            </w:tcBorders>
+            <w:shd w:val="clear" w:color="auto" w:fill="00FF00"/>
+          </w:tcPr>
+          <w:p>
+            <w:pPr>
+              <w:rPr>
+                <w:rFonts w:ascii="Arial" w:hAnsi="Arial"/>
+                <w:color w:val="000000"/>
+                <w:sz w:val="18"/>
+                <w:szCs w:val="20"/>
+                <w:lang w:eastAsia="en-US"/>
+              </w:rPr>
+            </w:pPr>
+            <w:r>
+              <w:rPr>
+                <w:rFonts w:ascii="Arial" w:hAnsi="Arial"/>
+                <w:color w:val="000000"/>
+                <w:sz w:val="18"/>
+                <w:szCs w:val="20"/>
+                <w:lang w:eastAsia="en-US"/>
+              </w:rPr>
+              <w:t>Resolved</w:t>
+            </w:r>
+          </w:p>
+        </w:tc>
+        <w:tc>
+          <w:tcPr>
+            <w:tcW w:w="1080" w:type="dxa"/>
+            <w:tcBorders>
+              <w:top w:val="single" w:sz="4" w:space="0" w:color="000000"/>
+              <w:left w:val="single" w:sz="4" w:space="0" w:color="000000"/>
+              <w:bottom w:val="single" w:sz="4" w:space="0" w:color="000000"/>
+              <w:right w:val="single" w:sz="4" w:space="0" w:color="000000"/>
+            </w:tcBorders>
+            <w:shd w:val="clear" w:color="auto" w:fill="auto"/>
+          </w:tcPr>
+          <w:p>
+            <w:pPr>
+              <w:rPr>
+                <w:rFonts w:ascii="Verdana" w:hAnsi="Verdana"/>
+                <w:color w:val="000000"/>
+                <w:sz w:val="18"/>
+                <w:szCs w:val="18"/>
+                <w:lang w:eastAsia="en-US"/>
+              </w:rPr>
+            </w:pPr>
+            <w:r>
+              <w:rPr>
+                <w:rFonts w:ascii="Verdana" w:hAnsi="Verdana"/>
+                <w:color w:val="000000"/>
+                <w:sz w:val="18"/>
+                <w:szCs w:val="18"/>
+                <w:lang w:eastAsia="en-US"/>
+              </w:rPr>
+              <w:t>April</w:t>
+            </w:r>
+          </w:p>
+        </w:tc>
+      </w:tr>
+      <w:tr>
+        <w:trPr>
+          <w:trHeight w:val="300"/>
+        </w:trPr>
+        <w:tc>
+          <w:tcPr>
+            <w:tcW w:w="1813" w:type="dxa"/>
+            <w:tcBorders>
+              <w:top w:val="single" w:sz="4" w:space="0" w:color="000000"/>
+              <w:left w:val="single" w:sz="4" w:space="0" w:color="000000"/>
+              <w:bottom w:val="single" w:sz="4" w:space="0" w:color="000000"/>
+              <w:right w:val="single" w:sz="4" w:space="0" w:color="000000"/>
+            </w:tcBorders>
+            <w:shd w:val="clear" w:color="auto" w:fill="auto"/>
+          </w:tcPr>
+          <w:p>
+            <w:pPr>
+              <w:rPr>
+                <w:rFonts w:ascii="Verdana" w:hAnsi="Verdana"/>
+                <w:sz w:val="18"/>
+                <w:szCs w:val="18"/>
+              </w:rPr>
+            </w:pPr>
+            <w:hyperlink r:id="rId12" w:history="1">
+              <w:r>
+                <w:rPr>
+                  <w:rStyle w:val="Hyperlink"/>
+                  <w:rFonts w:ascii="Verdana" w:eastAsia="Times New Roman" w:hAnsi="Verdana"/>
+                  <w:sz w:val="18"/>
+                  <w:szCs w:val="18"/>
+                </w:rPr>
+                <w:t>TRANSCEND-85</w:t>
+              </w:r>
+            </w:hyperlink>
+            <w:r>
+              <w:rPr>
+                <w:rFonts w:ascii="Verdana" w:eastAsia="Times New Roman" w:hAnsi="Verdana"/>
+                <w:sz w:val="18"/>
+                <w:szCs w:val="18"/>
+              </w:rPr>
+              <w:t xml:space="preserve"> and </w:t>
+            </w:r>
+            <w:hyperlink r:id="rId13" w:history="1">
+              <w:r>
+                <w:rPr>
+                  <w:rStyle w:val="Hyperlink"/>
+                  <w:rFonts w:ascii="Verdana" w:eastAsia="Times New Roman" w:hAnsi="Verdana"/>
+                  <w:sz w:val="18"/>
+                  <w:szCs w:val="18"/>
+                </w:rPr>
+                <w:t>TRANSCEND-87</w:t>
+              </w:r>
+            </w:hyperlink>
+          </w:p>
+        </w:tc>
+        <w:tc>
+          <w:tcPr>
+            <w:tcW w:w="3690" w:type="dxa"/>
+            <w:tcBorders>
+              <w:top w:val="single" w:sz="4" w:space="0" w:color="000000"/>
+              <w:left w:val="single" w:sz="4" w:space="0" w:color="000000"/>
+              <w:bottom w:val="single" w:sz="4" w:space="0" w:color="000000"/>
+              <w:right w:val="single" w:sz="4" w:space="0" w:color="000000"/>
+            </w:tcBorders>
+            <w:shd w:val="clear" w:color="auto" w:fill="auto"/>
+          </w:tcPr>
+          <w:p>
+            <w:pPr>
+              <w:rPr>
+                <w:rFonts w:ascii="Verdana" w:hAnsi="Verdana"/>
+                <w:color w:val="000000"/>
+                <w:sz w:val="18"/>
+                <w:szCs w:val="18"/>
+                <w:lang w:eastAsia="en-US"/>
+              </w:rPr>
+            </w:pPr>
+            <w:r>
+              <w:rPr>
+                <w:rFonts w:ascii="Verdana" w:hAnsi="Verdana"/>
+                <w:color w:val="000000"/>
+                <w:sz w:val="18"/>
+                <w:szCs w:val="18"/>
+                <w:lang w:eastAsia="en-US"/>
+              </w:rPr>
+              <w:t>Automatic Refresh</w:t>
+            </w:r>
+          </w:p>
+        </w:tc>
+        <w:tc>
+          <w:tcPr>
+            <w:tcW w:w="2070" w:type="dxa"/>
+            <w:tcBorders>
+              <w:top w:val="single" w:sz="4" w:space="0" w:color="000000"/>
+              <w:left w:val="single" w:sz="4" w:space="0" w:color="000000"/>
+              <w:bottom w:val="single" w:sz="4" w:space="0" w:color="000000"/>
+              <w:right w:val="single" w:sz="4" w:space="0" w:color="000000"/>
+            </w:tcBorders>
+            <w:shd w:val="clear" w:color="auto" w:fill="auto"/>
+          </w:tcPr>
+          <w:p>
+            <w:pPr>
+              <w:rPr>
+                <w:rFonts w:ascii="Verdana" w:hAnsi="Verdana"/>
+                <w:color w:val="000000"/>
+                <w:sz w:val="18"/>
+                <w:szCs w:val="18"/>
+                <w:lang w:eastAsia="en-US"/>
+              </w:rPr>
+            </w:pPr>
+            <w:proofErr w:type="spellStart"/>
+            <w:r>
+              <w:rPr>
+                <w:rFonts w:ascii="Verdana" w:hAnsi="Verdana"/>
+                <w:color w:val="000000"/>
+                <w:sz w:val="18"/>
+                <w:szCs w:val="18"/>
+                <w:lang w:eastAsia="en-US"/>
+              </w:rPr>
+              <w:t>Kunal</w:t>
+            </w:r>
+            <w:proofErr w:type="spellEnd"/>
+            <w:r>
+              <w:rPr>
+                <w:rFonts w:ascii="Verdana" w:hAnsi="Verdana"/>
+                <w:color w:val="000000"/>
+                <w:sz w:val="18"/>
+                <w:szCs w:val="18"/>
+                <w:lang w:eastAsia="en-US"/>
+              </w:rPr>
+              <w:t xml:space="preserve"> </w:t>
+            </w:r>
+            <w:proofErr w:type="spellStart"/>
+            <w:r>
+              <w:rPr>
+                <w:rFonts w:ascii="Verdana" w:hAnsi="Verdana"/>
+                <w:color w:val="000000"/>
+                <w:sz w:val="18"/>
+                <w:szCs w:val="18"/>
+                <w:lang w:eastAsia="en-US"/>
+              </w:rPr>
+              <w:t>Modi</w:t>
+            </w:r>
+            <w:proofErr w:type="spellEnd"/>
+          </w:p>
+        </w:tc>
+        <w:tc>
+          <w:tcPr>
+            <w:tcW w:w="1350" w:type="dxa"/>
+            <w:tcBorders>
+              <w:top w:val="single" w:sz="4" w:space="0" w:color="000000"/>
+              <w:left w:val="single" w:sz="4" w:space="0" w:color="000000"/>
+              <w:bottom w:val="single" w:sz="4" w:space="0" w:color="000000"/>
+              <w:right w:val="single" w:sz="4" w:space="0" w:color="000000"/>
+            </w:tcBorders>
+            <w:shd w:val="clear" w:color="auto" w:fill="auto"/>
+          </w:tcPr>
+          <w:p>
+            <w:pPr>
+              <w:rPr>
+                <w:rFonts w:ascii="Arial" w:hAnsi="Arial"/>
+                <w:color w:val="000000"/>
+                <w:sz w:val="18"/>
+                <w:szCs w:val="20"/>
+                <w:lang w:eastAsia="en-US"/>
+              </w:rPr>
+            </w:pPr>
+            <w:r>
+              <w:rPr>
+                <w:rFonts w:ascii="Arial" w:hAnsi="Arial"/>
+                <w:color w:val="000000"/>
+                <w:sz w:val="18"/>
+                <w:szCs w:val="20"/>
+                <w:lang w:eastAsia="en-US"/>
+              </w:rPr>
+              <w:t>Release 1</w:t>
+            </w:r>
+          </w:p>
+        </w:tc>
+        <w:tc>
+          <w:tcPr>
+            <w:tcW w:w="1260" w:type="dxa"/>
+            <w:tcBorders>
+              <w:top w:val="single" w:sz="4" w:space="0" w:color="000000"/>
+              <w:left w:val="single" w:sz="4" w:space="0" w:color="000000"/>
+              <w:bottom w:val="single" w:sz="4" w:space="0" w:color="000000"/>
+              <w:right w:val="single" w:sz="4" w:space="0" w:color="000000"/>
+            </w:tcBorders>
+            <w:shd w:val="clear" w:color="auto" w:fill="FFFF99"/>
+          </w:tcPr>
+          <w:p>
+            <w:pPr>
+              <w:rPr>
+                <w:rFonts w:ascii="Verdana" w:hAnsi="Verdana"/>
+                <w:color w:val="000000"/>
+                <w:sz w:val="18"/>
+                <w:szCs w:val="18"/>
+                <w:lang w:eastAsia="en-US"/>
+              </w:rPr>
+            </w:pPr>
+            <w:r>
+              <w:rPr>
+                <w:rFonts w:ascii="Arial" w:hAnsi="Arial"/>
+                <w:color w:val="000000"/>
+                <w:sz w:val="18"/>
+                <w:szCs w:val="20"/>
+                <w:lang w:eastAsia="en-US"/>
+              </w:rPr>
+              <w:t>In Progress</w:t>
+            </w:r>
+          </w:p>
+        </w:tc>
+        <w:tc>
+          <w:tcPr>
+            <w:tcW w:w="1080" w:type="dxa"/>
+            <w:tcBorders>
+              <w:top w:val="single" w:sz="4" w:space="0" w:color="000000"/>
+              <w:left w:val="single" w:sz="4" w:space="0" w:color="000000"/>
+              <w:bottom w:val="single" w:sz="4" w:space="0" w:color="000000"/>
+              <w:right w:val="single" w:sz="4" w:space="0" w:color="000000"/>
+            </w:tcBorders>
+            <w:shd w:val="clear" w:color="auto" w:fill="auto"/>
+          </w:tcPr>
+          <w:p>
+            <w:pPr>
+              <w:rPr>
+                <w:rFonts w:ascii="Verdana" w:hAnsi="Verdana"/>
+                <w:color w:val="000000"/>
+                <w:sz w:val="18"/>
+                <w:szCs w:val="18"/>
+                <w:lang w:eastAsia="en-US"/>
+              </w:rPr>
+            </w:pPr>
+            <w:r>
+              <w:rPr>
+                <w:rFonts w:ascii="Verdana" w:hAnsi="Verdana"/>
+                <w:color w:val="000000"/>
+                <w:sz w:val="18"/>
+                <w:szCs w:val="18"/>
+                <w:lang w:eastAsia="en-US"/>
+              </w:rPr>
+              <w:t>June</w:t>
+            </w:r>
+          </w:p>
+        </w:tc>
+      </w:tr>
+      <w:tr>
+        <w:trPr>
+          <w:trHeight w:val="300"/>
+        </w:trPr>
+        <w:tc>
+          <w:tcPr>
+            <w:tcW w:w="1813" w:type="dxa"/>
+            <w:tcBorders>
+              <w:top w:val="single" w:sz="4" w:space="0" w:color="000000"/>
+              <w:left w:val="single" w:sz="4" w:space="0" w:color="000000"/>
+              <w:bottom w:val="single" w:sz="4" w:space="0" w:color="000000"/>
+              <w:right w:val="single" w:sz="4" w:space="0" w:color="000000"/>
+            </w:tcBorders>
+            <w:shd w:val="clear" w:color="auto" w:fill="auto"/>
+          </w:tcPr>
+          <w:p>
+            <w:pPr>
+              <w:rPr>
+                <w:rFonts w:ascii="Verdana" w:hAnsi="Verdana"/>
+                <w:sz w:val="18"/>
+                <w:szCs w:val="18"/>
+              </w:rPr>
+            </w:pPr>
+            <w:hyperlink r:id="rId14" w:history="1">
+              <w:r>
+                <w:rPr>
+                  <w:rStyle w:val="Hyperlink"/>
+                  <w:rFonts w:ascii="Verdana" w:eastAsia="Times New Roman" w:hAnsi="Verdana"/>
+                  <w:sz w:val="18"/>
+                  <w:szCs w:val="18"/>
+                </w:rPr>
+                <w:t>TRANSCEND-45</w:t>
+              </w:r>
+            </w:hyperlink>
+            <w:proofErr w:type="gramStart"/>
+            <w:r>
+              <w:rPr>
+                <w:rFonts w:ascii="Verdana" w:eastAsia="Times New Roman" w:hAnsi="Verdana"/>
+                <w:sz w:val="18"/>
+                <w:szCs w:val="18"/>
+              </w:rPr>
+              <w:t xml:space="preserve"> ,</w:t>
+            </w:r>
+            <w:proofErr w:type="gramEnd"/>
+            <w:r>
+              <w:rPr>
+                <w:rFonts w:ascii="Verdana" w:eastAsia="Times New Roman" w:hAnsi="Verdana"/>
+                <w:sz w:val="18"/>
+                <w:szCs w:val="18"/>
+              </w:rPr>
+              <w:t xml:space="preserve"> </w:t>
+            </w:r>
+            <w:hyperlink r:id="rId15" w:history="1">
+              <w:r>
+                <w:rPr>
+                  <w:rStyle w:val="Hyperlink"/>
+                  <w:rFonts w:ascii="Verdana" w:eastAsia="Times New Roman" w:hAnsi="Verdana"/>
+                  <w:sz w:val="18"/>
+                  <w:szCs w:val="18"/>
+                </w:rPr>
+                <w:t>TRANSCEND-47</w:t>
+              </w:r>
+            </w:hyperlink>
+            <w:r>
+              <w:rPr>
+                <w:rFonts w:ascii="Verdana" w:eastAsia="Times New Roman" w:hAnsi="Verdana"/>
+                <w:sz w:val="18"/>
+                <w:szCs w:val="18"/>
+              </w:rPr>
+              <w:t xml:space="preserve"> and </w:t>
+            </w:r>
+            <w:hyperlink r:id="rId16" w:history="1">
+              <w:r>
+                <w:rPr>
+                  <w:rStyle w:val="Hyperlink"/>
+                  <w:rFonts w:ascii="Verdana" w:eastAsia="Times New Roman" w:hAnsi="Verdana"/>
+                  <w:sz w:val="18"/>
+                  <w:szCs w:val="18"/>
+                </w:rPr>
+                <w:t>TRANSCEND-48</w:t>
+              </w:r>
+            </w:hyperlink>
+          </w:p>
+        </w:tc>
+        <w:tc>
+          <w:tcPr>
+            <w:tcW w:w="3690" w:type="dxa"/>
+            <w:tcBorders>
+              <w:top w:val="single" w:sz="4" w:space="0" w:color="000000"/>
+              <w:left w:val="single" w:sz="4" w:space="0" w:color="000000"/>
+              <w:bottom w:val="single" w:sz="4" w:space="0" w:color="000000"/>
+              <w:right w:val="single" w:sz="4" w:space="0" w:color="000000"/>
+            </w:tcBorders>
+            <w:shd w:val="clear" w:color="auto" w:fill="auto"/>
+          </w:tcPr>
+          <w:p>
+            <w:pPr>
+              <w:rPr>
+                <w:rFonts w:ascii="Verdana" w:hAnsi="Verdana"/>
+                <w:color w:val="000000"/>
+                <w:sz w:val="18"/>
+                <w:szCs w:val="18"/>
+                <w:lang w:eastAsia="en-US"/>
+              </w:rPr>
+            </w:pPr>
+            <w:r>
+              <w:rPr>
+                <w:rFonts w:ascii="Verdana" w:hAnsi="Verdana"/>
+                <w:color w:val="000000"/>
+                <w:sz w:val="18"/>
+                <w:szCs w:val="18"/>
+                <w:lang w:eastAsia="en-US"/>
+              </w:rPr>
+              <w:t>Role Based Permissions</w:t>
+            </w:r>
+          </w:p>
+        </w:tc>
+        <w:tc>
+          <w:tcPr>
+            <w:tcW w:w="2070" w:type="dxa"/>
+            <w:tcBorders>
+              <w:top w:val="single" w:sz="4" w:space="0" w:color="000000"/>
+              <w:left w:val="single" w:sz="4" w:space="0" w:color="000000"/>
+              <w:bottom w:val="single" w:sz="4" w:space="0" w:color="000000"/>
+              <w:right w:val="single" w:sz="4" w:space="0" w:color="000000"/>
+            </w:tcBorders>
+            <w:shd w:val="clear" w:color="auto" w:fill="auto"/>
+          </w:tcPr>
+          <w:p>
+            <w:pPr>
+              <w:rPr>
+                <w:rFonts w:ascii="Verdana" w:hAnsi="Verdana"/>
+                <w:color w:val="000000"/>
+                <w:sz w:val="18"/>
+                <w:szCs w:val="18"/>
+                <w:lang w:eastAsia="en-US"/>
+              </w:rPr>
+            </w:pPr>
+            <w:r>
+              <w:rPr>
+                <w:rFonts w:ascii="Verdana" w:hAnsi="Verdana"/>
+                <w:color w:val="000000"/>
+                <w:sz w:val="18"/>
+                <w:szCs w:val="18"/>
+                <w:lang w:eastAsia="en-US"/>
+              </w:rPr>
+              <w:t>Eve-</w:t>
+            </w:r>
+            <w:proofErr w:type="spellStart"/>
+            <w:r>
+              <w:rPr>
+                <w:rFonts w:ascii="Verdana" w:hAnsi="Verdana"/>
+                <w:color w:val="000000"/>
+                <w:sz w:val="18"/>
+                <w:szCs w:val="18"/>
+                <w:lang w:eastAsia="en-US"/>
+              </w:rPr>
+              <w:t>Shalle</w:t>
+            </w:r>
+            <w:bookmarkStart w:id="0" w:name="_GoBack"/>
+            <w:bookmarkEnd w:id="0"/>
+            <w:r>
+              <w:rPr>
+                <w:rFonts w:ascii="Verdana" w:hAnsi="Verdana"/>
+                <w:color w:val="000000"/>
+                <w:sz w:val="18"/>
+                <w:szCs w:val="18"/>
+                <w:lang w:eastAsia="en-US"/>
+              </w:rPr>
+              <w:t>y</w:t>
+            </w:r>
+            <w:proofErr w:type="spellEnd"/>
+          </w:p>
+        </w:tc>
+        <w:tc>
+          <w:tcPr>
+            <w:tcW w:w="1350" w:type="dxa"/>
+            <w:tcBorders>
+              <w:top w:val="single" w:sz="4" w:space="0" w:color="000000"/>
+              <w:left w:val="single" w:sz="4" w:space="0" w:color="000000"/>
+              <w:bottom w:val="single" w:sz="4" w:space="0" w:color="000000"/>
+              <w:right w:val="single" w:sz="4" w:space="0" w:color="000000"/>
+            </w:tcBorders>
+            <w:shd w:val="clear" w:color="auto" w:fill="auto"/>
+          </w:tcPr>
+          <w:p>
+            <w:pPr>
+              <w:rPr>
+                <w:rFonts w:ascii="Arial" w:hAnsi="Arial"/>
+                <w:color w:val="000000"/>
+                <w:sz w:val="18"/>
+                <w:szCs w:val="20"/>
+                <w:lang w:eastAsia="en-US"/>
+              </w:rPr>
+            </w:pPr>
+            <w:r>
+              <w:rPr>
+                <w:rFonts w:ascii="Arial" w:hAnsi="Arial"/>
+                <w:color w:val="000000"/>
+                <w:sz w:val="18"/>
+                <w:szCs w:val="20"/>
+                <w:lang w:eastAsia="en-US"/>
+              </w:rPr>
+              <w:t>Release 1</w:t>
+            </w:r>
+          </w:p>
+        </w:tc>
+        <w:tc>
+          <w:tcPr>
+            <w:tcW w:w="1260" w:type="dxa"/>
+            <w:tcBorders>
+              <w:top w:val="single" w:sz="4" w:space="0" w:color="000000"/>
+              <w:left w:val="single" w:sz="4" w:space="0" w:color="000000"/>
+              <w:bottom w:val="single" w:sz="4" w:space="0" w:color="000000"/>
+              <w:right w:val="single" w:sz="4" w:space="0" w:color="000000"/>
+            </w:tcBorders>
+            <w:shd w:val="clear" w:color="auto" w:fill="FFFF99"/>
+          </w:tcPr>
+          <w:p>
+            <w:pPr>
+              <w:rPr>
+                <w:rFonts w:ascii="Verdana" w:hAnsi="Verdana"/>
+                <w:color w:val="000000"/>
+                <w:sz w:val="18"/>
+                <w:szCs w:val="18"/>
+                <w:lang w:eastAsia="en-US"/>
+              </w:rPr>
+            </w:pPr>
+            <w:r>
+              <w:rPr>
+                <w:rFonts w:ascii="Arial" w:hAnsi="Arial"/>
+                <w:color w:val="000000"/>
+                <w:sz w:val="18"/>
+                <w:szCs w:val="20"/>
+                <w:lang w:eastAsia="en-US"/>
+              </w:rPr>
+              <w:t>In Progress</w:t>
+            </w:r>
+          </w:p>
+        </w:tc>
+        <w:tc>
+          <w:tcPr>
+            <w:tcW w:w="1080" w:type="dxa"/>
+            <w:tcBorders>
+              <w:top w:val="single" w:sz="4" w:space="0" w:color="000000"/>
+              <w:left w:val="single" w:sz="4" w:space="0" w:color="000000"/>
+              <w:bottom w:val="single" w:sz="4" w:space="0" w:color="000000"/>
+              <w:right w:val="single" w:sz="4" w:space="0" w:color="000000"/>
+            </w:tcBorders>
+            <w:shd w:val="clear" w:color="auto" w:fill="auto"/>
+          </w:tcPr>
+          <w:p>
+            <w:pPr>
+              <w:rPr>
+                <w:rFonts w:ascii="Verdana" w:hAnsi="Verdana"/>
+                <w:color w:val="000000"/>
+                <w:sz w:val="18"/>
+                <w:szCs w:val="18"/>
+                <w:lang w:eastAsia="en-US"/>
+              </w:rPr>
+            </w:pPr>
+            <w:r>
+              <w:rPr>
+                <w:rFonts w:ascii="Verdana" w:hAnsi="Verdana"/>
+                <w:color w:val="000000"/>
+                <w:sz w:val="18"/>
+                <w:szCs w:val="18"/>
+                <w:lang w:eastAsia="en-US"/>
+              </w:rPr>
+              <w:t>June</w:t>
+            </w:r>
+          </w:p>
+        </w:tc>
+      </w:tr>
+      <w:tr>
+        <w:trPr>
+          <w:trHeight w:val="300"/>
+        </w:trPr>
+        <w:tc>
+          <w:tcPr>
+            <w:tcW w:w="1813" w:type="dxa"/>
+            <w:tcBorders>
+              <w:top w:val="single" w:sz="4" w:space="0" w:color="000000"/>
+              <w:left w:val="single" w:sz="4" w:space="0" w:color="000000"/>
+              <w:bottom w:val="single" w:sz="4" w:space="0" w:color="000000"/>
+              <w:right w:val="single" w:sz="4" w:space="0" w:color="000000"/>
+            </w:tcBorders>
+            <w:shd w:val="clear" w:color="auto" w:fill="auto"/>
+          </w:tcPr>
+          <w:p>
+            <w:pPr>
+              <w:rPr>
+                <w:rFonts w:ascii="Verdana" w:hAnsi="Verdana"/>
+                <w:sz w:val="18"/>
+                <w:szCs w:val="18"/>
+              </w:rPr>
+            </w:pPr>
+            <w:hyperlink r:id="rId17" w:history="1">
+              <w:r>
+                <w:rPr>
+                  <w:rStyle w:val="Hyperlink"/>
+                  <w:rFonts w:ascii="Verdana" w:eastAsia="Times New Roman" w:hAnsi="Verdana"/>
+                  <w:sz w:val="18"/>
+                  <w:szCs w:val="18"/>
+                </w:rPr>
+                <w:t>TRANSCEND-79</w:t>
+              </w:r>
+            </w:hyperlink>
+          </w:p>
+        </w:tc>
+        <w:tc>
+          <w:tcPr>
+            <w:tcW w:w="3690" w:type="dxa"/>
+            <w:tcBorders>
+              <w:top w:val="single" w:sz="4" w:space="0" w:color="000000"/>
+              <w:left w:val="single" w:sz="4" w:space="0" w:color="000000"/>
+              <w:bottom w:val="single" w:sz="4" w:space="0" w:color="000000"/>
+              <w:right w:val="single" w:sz="4" w:space="0" w:color="000000"/>
+            </w:tcBorders>
+            <w:shd w:val="clear" w:color="auto" w:fill="auto"/>
+          </w:tcPr>
+          <w:p>
+            <w:pPr>
+              <w:rPr>
+                <w:rFonts w:ascii="Verdana" w:hAnsi="Verdana"/>
+                <w:color w:val="000000"/>
+                <w:sz w:val="18"/>
+                <w:szCs w:val="18"/>
+                <w:lang w:eastAsia="en-US"/>
+              </w:rPr>
+            </w:pPr>
+            <w:r>
+              <w:rPr>
+                <w:rFonts w:ascii="Verdana" w:hAnsi="Verdana"/>
+                <w:color w:val="000000"/>
+                <w:sz w:val="18"/>
+                <w:szCs w:val="18"/>
+                <w:lang w:eastAsia="en-US"/>
+              </w:rPr>
+              <w:t>Single Sign-On</w:t>
+            </w:r>
+          </w:p>
+        </w:tc>
+        <w:tc>
+          <w:tcPr>
+            <w:tcW w:w="2070" w:type="dxa"/>
+            <w:tcBorders>
+              <w:top w:val="single" w:sz="4" w:space="0" w:color="000000"/>
+              <w:left w:val="single" w:sz="4" w:space="0" w:color="000000"/>
+              <w:bottom w:val="single" w:sz="4" w:space="0" w:color="000000"/>
+              <w:right w:val="single" w:sz="4" w:space="0" w:color="000000"/>
+            </w:tcBorders>
+            <w:shd w:val="clear" w:color="auto" w:fill="auto"/>
+          </w:tcPr>
+          <w:p>
+            <w:pPr>
+              <w:rPr>
+                <w:rFonts w:ascii="Verdana" w:hAnsi="Verdana"/>
+                <w:color w:val="000000"/>
+                <w:sz w:val="18"/>
+                <w:szCs w:val="18"/>
+                <w:lang w:eastAsia="en-US"/>
+              </w:rPr>
+            </w:pPr>
+            <w:proofErr w:type="spellStart"/>
+            <w:r>
+              <w:rPr>
+                <w:rFonts w:ascii="Verdana" w:hAnsi="Verdana"/>
+                <w:color w:val="000000"/>
+                <w:sz w:val="18"/>
+                <w:szCs w:val="18"/>
+                <w:lang w:eastAsia="en-US"/>
+              </w:rPr>
+              <w:t>Kunal</w:t>
+            </w:r>
+            <w:proofErr w:type="spellEnd"/>
+            <w:r>
+              <w:rPr>
+                <w:rFonts w:ascii="Verdana" w:hAnsi="Verdana"/>
+                <w:color w:val="000000"/>
+                <w:sz w:val="18"/>
+                <w:szCs w:val="18"/>
+                <w:lang w:eastAsia="en-US"/>
+              </w:rPr>
+              <w:t xml:space="preserve"> </w:t>
+            </w:r>
+            <w:proofErr w:type="spellStart"/>
+            <w:r>
+              <w:rPr>
+                <w:rFonts w:ascii="Verdana" w:hAnsi="Verdana"/>
+                <w:color w:val="000000"/>
+                <w:sz w:val="18"/>
+                <w:szCs w:val="18"/>
+                <w:lang w:eastAsia="en-US"/>
+              </w:rPr>
+              <w:t>Modi</w:t>
+            </w:r>
+            <w:proofErr w:type="spellEnd"/>
+          </w:p>
+        </w:tc>
+        <w:tc>
+          <w:tcPr>
+            <w:tcW w:w="1350" w:type="dxa"/>
+            <w:tcBorders>
+              <w:top w:val="single" w:sz="4" w:space="0" w:color="000000"/>
+              <w:left w:val="single" w:sz="4" w:space="0" w:color="000000"/>
+              <w:bottom w:val="single" w:sz="4" w:space="0" w:color="000000"/>
+              <w:right w:val="single" w:sz="4" w:space="0" w:color="000000"/>
+            </w:tcBorders>
+            <w:shd w:val="clear" w:color="auto" w:fill="auto"/>
+          </w:tcPr>
+          <w:p>
+            <w:pPr>
+              <w:rPr>
+                <w:rFonts w:ascii="Arial" w:hAnsi="Arial"/>
+                <w:color w:val="000000"/>
+                <w:sz w:val="18"/>
+                <w:szCs w:val="20"/>
+                <w:lang w:eastAsia="en-US"/>
+              </w:rPr>
+            </w:pPr>
+            <w:r>
+              <w:rPr>
+                <w:rFonts w:ascii="Arial" w:hAnsi="Arial"/>
+                <w:color w:val="000000"/>
+                <w:sz w:val="18"/>
+                <w:szCs w:val="20"/>
+                <w:lang w:eastAsia="en-US"/>
+              </w:rPr>
+              <w:t>Release 1</w:t>
+            </w:r>
+          </w:p>
+        </w:tc>
+        <w:tc>
+          <w:tcPr>
+            <w:tcW w:w="1260" w:type="dxa"/>
+            <w:tcBorders>
+              <w:top w:val="single" w:sz="4" w:space="0" w:color="000000"/>
+              <w:left w:val="single" w:sz="4" w:space="0" w:color="000000"/>
+              <w:bottom w:val="single" w:sz="4" w:space="0" w:color="000000"/>
+              <w:right w:val="single" w:sz="4" w:space="0" w:color="000000"/>
+            </w:tcBorders>
+            <w:shd w:val="clear" w:color="auto" w:fill="auto"/>
+          </w:tcPr>
+          <w:p>
+            <w:pPr>
+              <w:rPr>
+                <w:rFonts w:ascii="Verdana" w:hAnsi="Verdana"/>
+                <w:color w:val="000000"/>
+                <w:sz w:val="18"/>
+                <w:szCs w:val="18"/>
+                <w:lang w:eastAsia="en-US"/>
+              </w:rPr>
+            </w:pPr>
+            <w:r>
+              <w:rPr>
+                <w:rFonts w:ascii="Verdana" w:hAnsi="Verdana"/>
+                <w:color w:val="000000"/>
+                <w:sz w:val="18"/>
+                <w:szCs w:val="18"/>
+                <w:lang w:eastAsia="en-US"/>
+              </w:rPr>
+              <w:t>Open</w:t>
+            </w:r>
+          </w:p>
+        </w:tc>
+        <w:tc>
+          <w:tcPr>
+            <w:tcW w:w="1080" w:type="dxa"/>
+            <w:tcBorders>
+              <w:top w:val="single" w:sz="4" w:space="0" w:color="000000"/>
+              <w:left w:val="single" w:sz="4" w:space="0" w:color="000000"/>
+              <w:bottom w:val="single" w:sz="4" w:space="0" w:color="000000"/>
+              <w:right w:val="single" w:sz="4" w:space="0" w:color="000000"/>
+            </w:tcBorders>
+            <w:shd w:val="clear" w:color="auto" w:fill="auto"/>
+          </w:tcPr>
+          <w:p>
+            <w:pPr>
+              <w:rPr>
+                <w:rFonts w:ascii="Verdana" w:hAnsi="Verdana"/>
+                <w:color w:val="000000"/>
+                <w:sz w:val="18"/>
+                <w:szCs w:val="18"/>
+                <w:lang w:eastAsia="en-US"/>
+              </w:rPr>
+            </w:pPr>
+            <w:r>
+              <w:rPr>
+                <w:rFonts w:ascii="Verdana" w:hAnsi="Verdana"/>
+                <w:color w:val="000000"/>
+                <w:sz w:val="18"/>
+                <w:szCs w:val="18"/>
+                <w:lang w:eastAsia="en-US"/>
+              </w:rPr>
+              <w:t>June</w:t>
+            </w:r>
+          </w:p>
+        </w:tc>
+      </w:tr>
+    </w:tbl>
+    <w:p>
+      <w:pPr>
+        <w:rPr>
+          <w:rFonts w:asciiTheme="majorHAnsi" w:eastAsiaTheme="minorHAnsi" w:hAnsiTheme="majorHAnsi" w:cstheme="minorBidi"/>
+          <w:lang w:eastAsia="en-US"/>
+        </w:rPr>
+      </w:pPr>
+    </w:p>
+    <w:p>
+      <w:pPr>
+        <w:pStyle w:val="ListParagraph"/>
+        <w:numPr>
+          <w:ilvl w:val="0"/>
+          <w:numId w:val="5"/>
+        </w:numPr>
+        <w:rPr>
+          <w:rFonts w:asciiTheme="majorHAnsi" w:eastAsiaTheme="minorHAnsi" w:hAnsiTheme="majorHAnsi" w:cstheme="minorBidi"/>
+          <w:lang w:eastAsia="en-US"/>
+        </w:rPr>
+      </w:pPr>
+      <w:r>
+        <w:rPr>
+          <w:rFonts w:asciiTheme="majorHAnsi" w:eastAsiaTheme="minorHAnsi" w:hAnsiTheme="majorHAnsi" w:cstheme="minorBidi"/>
+          <w:lang w:eastAsia="en-US"/>
+        </w:rPr>
+        <w:t xml:space="preserve">Delivery: </w:t>
+      </w:r>
+    </w:p>
+    <w:p>
+      <w:pPr>
+        <w:pStyle w:val="ListParagraph"/>
+        <w:numPr>
+          <w:ilvl w:val="1"/>
+          <w:numId w:val="5"/>
+        </w:numPr>
+        <w:rPr>
+          <w:rFonts w:asciiTheme="majorHAnsi" w:eastAsiaTheme="minorHAnsi" w:hAnsiTheme="majorHAnsi" w:cstheme="minorBidi"/>
+          <w:lang w:eastAsia="en-US"/>
+        </w:rPr>
+      </w:pPr>
+      <w:r>
+        <w:rPr>
+          <w:rFonts w:asciiTheme="majorHAnsi" w:eastAsiaTheme="minorHAnsi" w:hAnsiTheme="majorHAnsi" w:cstheme="minorBidi"/>
+          <w:lang w:eastAsia="en-US"/>
+        </w:rPr>
+        <w:t xml:space="preserve">Security </w:t>
+      </w:r>
+      <w:proofErr w:type="spellStart"/>
+      <w:r>
+        <w:rPr>
+          <w:rFonts w:asciiTheme="majorHAnsi" w:eastAsiaTheme="minorHAnsi" w:hAnsiTheme="majorHAnsi" w:cstheme="minorBidi"/>
+          <w:lang w:eastAsia="en-US"/>
+        </w:rPr>
+        <w:t>appscan</w:t>
+      </w:r>
+      <w:proofErr w:type="spellEnd"/>
+      <w:r>
+        <w:rPr>
+          <w:rFonts w:asciiTheme="majorHAnsi" w:eastAsiaTheme="minorHAnsi" w:hAnsiTheme="majorHAnsi" w:cstheme="minorBidi"/>
+          <w:lang w:eastAsia="en-US"/>
+        </w:rPr>
+        <w:t xml:space="preserve"> of </w:t>
+      </w:r>
+      <w:proofErr w:type="spellStart"/>
+      <w:r>
+        <w:rPr>
+          <w:rFonts w:asciiTheme="majorHAnsi" w:eastAsiaTheme="minorHAnsi" w:hAnsiTheme="majorHAnsi" w:cstheme="minorBidi"/>
+          <w:lang w:eastAsia="en-US"/>
+        </w:rPr>
+        <w:t>caIntegrator</w:t>
+      </w:r>
+      <w:proofErr w:type="spellEnd"/>
+      <w:r>
+        <w:rPr>
+          <w:rFonts w:asciiTheme="majorHAnsi" w:eastAsiaTheme="minorHAnsi" w:hAnsiTheme="majorHAnsi" w:cstheme="minorBidi"/>
+          <w:lang w:eastAsia="en-US"/>
+        </w:rPr>
+        <w:t xml:space="preserve"> (Dev) is clean, but </w:t>
+      </w:r>
+      <w:proofErr w:type="spellStart"/>
+      <w:r>
+        <w:rPr>
+          <w:rFonts w:asciiTheme="majorHAnsi" w:eastAsiaTheme="minorHAnsi" w:hAnsiTheme="majorHAnsi" w:cstheme="minorBidi"/>
+          <w:lang w:eastAsia="en-US"/>
+        </w:rPr>
+        <w:t>caArray</w:t>
+      </w:r>
+      <w:proofErr w:type="spellEnd"/>
+      <w:r>
+        <w:rPr>
+          <w:rFonts w:asciiTheme="majorHAnsi" w:eastAsiaTheme="minorHAnsi" w:hAnsiTheme="majorHAnsi" w:cstheme="minorBidi"/>
+          <w:lang w:eastAsia="en-US"/>
+        </w:rPr>
+        <w:t xml:space="preserve"> (STAGE) has 1 High and 2 Medium vulnerabilities. Next steps: </w:t>
+      </w:r>
+      <w:proofErr w:type="spellStart"/>
+      <w:r>
+        <w:rPr>
+          <w:rFonts w:asciiTheme="majorHAnsi" w:eastAsiaTheme="minorHAnsi" w:hAnsiTheme="majorHAnsi" w:cstheme="minorBidi"/>
+          <w:lang w:eastAsia="en-US"/>
+        </w:rPr>
+        <w:t>caArray</w:t>
+      </w:r>
+      <w:proofErr w:type="spellEnd"/>
+      <w:r>
+        <w:rPr>
+          <w:rFonts w:asciiTheme="majorHAnsi" w:eastAsiaTheme="minorHAnsi" w:hAnsiTheme="majorHAnsi" w:cstheme="minorBidi"/>
+          <w:lang w:eastAsia="en-US"/>
+        </w:rPr>
+        <w:t xml:space="preserve"> team to fix vulnerabilities and get a firewall exception for STAGE. </w:t>
+      </w:r>
+      <w:proofErr w:type="spellStart"/>
+      <w:proofErr w:type="gramStart"/>
+      <w:r>
+        <w:rPr>
+          <w:rFonts w:asciiTheme="majorHAnsi" w:eastAsiaTheme="minorHAnsi" w:hAnsiTheme="majorHAnsi" w:cstheme="minorBidi"/>
+          <w:lang w:eastAsia="en-US"/>
+        </w:rPr>
+        <w:t>caIntegrator</w:t>
+      </w:r>
+      <w:proofErr w:type="spellEnd"/>
+      <w:proofErr w:type="gramEnd"/>
+      <w:r>
+        <w:rPr>
+          <w:rFonts w:asciiTheme="majorHAnsi" w:eastAsiaTheme="minorHAnsi" w:hAnsiTheme="majorHAnsi" w:cstheme="minorBidi"/>
+          <w:lang w:eastAsia="en-US"/>
+        </w:rPr>
+        <w:t xml:space="preserve"> team to work with Systems to get STAGE tier set up .</w:t>
+      </w:r>
+    </w:p>
+    <w:p>
+      <w:pPr>
+        <w:pStyle w:val="ListParagraph"/>
+        <w:numPr>
+          <w:ilvl w:val="1"/>
+          <w:numId w:val="5"/>
+        </w:numPr>
+        <w:rPr>
+          <w:rFonts w:asciiTheme="majorHAnsi" w:eastAsiaTheme="minorHAnsi" w:hAnsiTheme="majorHAnsi" w:cstheme="minorBidi"/>
+          <w:lang w:eastAsia="en-US"/>
+        </w:rPr>
+      </w:pPr>
+      <w:r>
+        <w:rPr>
+          <w:rFonts w:asciiTheme="majorHAnsi" w:eastAsiaTheme="minorHAnsi" w:hAnsiTheme="majorHAnsi" w:cstheme="minorBidi"/>
+          <w:lang w:eastAsia="en-US"/>
+        </w:rPr>
+        <w:t>Both teams working on packaged delivery option (getting installer and documentation ready for UCSF) – targeted before end of May.</w:t>
+      </w:r>
+    </w:p>
+    <w:p/>
     <w:p>
       <w:pPr>
         <w:pStyle w:val="Heading3"/>
@@ -3585,7 +5550,7 @@
         </w:rPr>
         <w:t xml:space="preserve">Full list of closed and current action items are available here: </w:t>
       </w:r>
-      <w:hyperlink r:id="rId12" w:history="1">
+      <w:hyperlink r:id="rId18" w:history="1">
         <w:r>
           <w:rPr>
             <w:rStyle w:val="Hyperlink"/>
@@ -3787,7 +5752,23 @@
                 <w:rFonts w:asciiTheme="majorHAnsi" w:eastAsiaTheme="minorHAnsi" w:hAnsiTheme="majorHAnsi" w:cstheme="minorBidi"/>
                 <w:lang w:eastAsia="en-US"/>
               </w:rPr>
-              <w:t>Send a note to the caArray community about the 2.4.1 bug</w:t>
+              <w:t xml:space="preserve">Send a note to the </w:t>
+            </w:r>
+            <w:proofErr w:type="spellStart"/>
+            <w:r>
+              <w:rPr>
+                <w:rFonts w:asciiTheme="majorHAnsi" w:eastAsiaTheme="minorHAnsi" w:hAnsiTheme="majorHAnsi" w:cstheme="minorBidi"/>
+                <w:lang w:eastAsia="en-US"/>
+              </w:rPr>
+              <w:t>caArray</w:t>
+            </w:r>
+            <w:proofErr w:type="spellEnd"/>
+            <w:r>
+              <w:rPr>
+                <w:rFonts w:asciiTheme="majorHAnsi" w:eastAsiaTheme="minorHAnsi" w:hAnsiTheme="majorHAnsi" w:cstheme="minorBidi"/>
+                <w:lang w:eastAsia="en-US"/>
+              </w:rPr>
+              <w:t xml:space="preserve"> community about the 2.4.1 bug</w:t>
             </w:r>
           </w:p>
         </w:tc>
@@ -3802,13 +5783,31 @@
                 <w:lang w:eastAsia="en-US"/>
               </w:rPr>
             </w:pPr>
-            <w:r>
-              <w:rPr>
-                <w:rFonts w:asciiTheme="majorHAnsi" w:eastAsiaTheme="minorHAnsi" w:hAnsiTheme="majorHAnsi" w:cstheme="minorBidi"/>
-                <w:lang w:eastAsia="en-US"/>
-              </w:rPr>
-              <w:t>Juli Klemm</w:t>
-            </w:r>
+            <w:proofErr w:type="spellStart"/>
+            <w:r>
+              <w:rPr>
+                <w:rFonts w:asciiTheme="majorHAnsi" w:eastAsiaTheme="minorHAnsi" w:hAnsiTheme="majorHAnsi" w:cstheme="minorBidi"/>
+                <w:lang w:eastAsia="en-US"/>
+              </w:rPr>
+              <w:t>Juli</w:t>
+            </w:r>
+            <w:proofErr w:type="spellEnd"/>
+            <w:r>
+              <w:rPr>
+                <w:rFonts w:asciiTheme="majorHAnsi" w:eastAsiaTheme="minorHAnsi" w:hAnsiTheme="majorHAnsi" w:cstheme="minorBidi"/>
+                <w:lang w:eastAsia="en-US"/>
+              </w:rPr>
+              <w:t xml:space="preserve"> </w:t>
+            </w:r>
+            <w:proofErr w:type="spellStart"/>
+            <w:r>
+              <w:rPr>
+                <w:rFonts w:asciiTheme="majorHAnsi" w:eastAsiaTheme="minorHAnsi" w:hAnsiTheme="majorHAnsi" w:cstheme="minorBidi"/>
+                <w:lang w:eastAsia="en-US"/>
+              </w:rPr>
+              <w:t>Klemm</w:t>
+            </w:r>
+            <w:proofErr w:type="spellEnd"/>
           </w:p>
         </w:tc>
         <w:tc>

</xml_diff>

<commit_message>
Minor update to TRANSCEND status.
</commit_message>
<xml_diff>
--- a/project_management/internal_meetings/2012/20120417_team_meeting.docx
+++ b/project_management/internal_meetings/2012/20120417_team_meeting.docx
@@ -6,18 +6,8 @@
       <w:pPr>
         <w:pStyle w:val="Heading1"/>
       </w:pPr>
-      <w:proofErr w:type="spellStart"/>
-      <w:proofErr w:type="gramStart"/>
-      <w:r>
-        <w:t>caArray</w:t>
-      </w:r>
-      <w:proofErr w:type="gramEnd"/>
-      <w:r>
-        <w:t>-caIntegrator</w:t>
-      </w:r>
-      <w:proofErr w:type="spellEnd"/>
-      <w:r>
-        <w:t xml:space="preserve"> – Status </w:t>
+      <w:r>
+        <w:t xml:space="preserve">caArray-caIntegrator – Status </w:t>
       </w:r>
       <w:r>
         <w:t>Meeting</w:t>
@@ -166,31 +156,13 @@
                 <w:lang w:eastAsia="en-US"/>
               </w:rPr>
             </w:pPr>
-            <w:proofErr w:type="spellStart"/>
-            <w:r>
-              <w:rPr>
-                <w:rFonts w:asciiTheme="majorHAnsi" w:eastAsiaTheme="minorHAnsi" w:hAnsiTheme="majorHAnsi" w:cstheme="minorBidi"/>
-                <w:lang w:eastAsia="en-US"/>
-              </w:rPr>
-              <w:t>Mervi</w:t>
-            </w:r>
-            <w:proofErr w:type="spellEnd"/>
-            <w:r>
-              <w:rPr>
-                <w:rFonts w:asciiTheme="majorHAnsi" w:eastAsiaTheme="minorHAnsi" w:hAnsiTheme="majorHAnsi" w:cstheme="minorBidi"/>
-                <w:lang w:eastAsia="en-US"/>
-              </w:rPr>
-              <w:t xml:space="preserve"> </w:t>
-            </w:r>
-            <w:proofErr w:type="spellStart"/>
-            <w:r>
-              <w:rPr>
-                <w:rFonts w:asciiTheme="majorHAnsi" w:eastAsiaTheme="minorHAnsi" w:hAnsiTheme="majorHAnsi" w:cstheme="minorBidi"/>
-                <w:lang w:eastAsia="en-US"/>
-              </w:rPr>
-              <w:t>Heiskanen</w:t>
-            </w:r>
-            <w:proofErr w:type="spellEnd"/>
+            <w:r>
+              <w:rPr>
+                <w:rFonts w:asciiTheme="majorHAnsi" w:eastAsiaTheme="minorHAnsi" w:hAnsiTheme="majorHAnsi" w:cstheme="minorBidi"/>
+                <w:lang w:eastAsia="en-US"/>
+              </w:rPr>
+              <w:t>Mervi Heiskanen</w:t>
+            </w:r>
           </w:p>
         </w:tc>
         <w:tc>
@@ -222,21 +194,12 @@
                 <w:lang w:eastAsia="en-US"/>
               </w:rPr>
             </w:pPr>
-            <w:proofErr w:type="spellStart"/>
-            <w:r>
-              <w:rPr>
-                <w:rFonts w:asciiTheme="majorHAnsi" w:eastAsiaTheme="minorHAnsi" w:hAnsiTheme="majorHAnsi" w:cstheme="minorBidi"/>
-                <w:lang w:eastAsia="en-US"/>
-              </w:rPr>
-              <w:t>Cuong</w:t>
-            </w:r>
-            <w:proofErr w:type="spellEnd"/>
-            <w:r>
-              <w:rPr>
-                <w:rFonts w:asciiTheme="majorHAnsi" w:eastAsiaTheme="minorHAnsi" w:hAnsiTheme="majorHAnsi" w:cstheme="minorBidi"/>
-                <w:lang w:eastAsia="en-US"/>
-              </w:rPr>
-              <w:t xml:space="preserve"> Nguyen</w:t>
+            <w:r>
+              <w:rPr>
+                <w:rFonts w:asciiTheme="majorHAnsi" w:eastAsiaTheme="minorHAnsi" w:hAnsiTheme="majorHAnsi" w:cstheme="minorBidi"/>
+                <w:lang w:eastAsia="en-US"/>
+              </w:rPr>
+              <w:t>Cuong Nguyen</w:t>
             </w:r>
           </w:p>
         </w:tc>
@@ -269,17 +232,8 @@
                 <w:rFonts w:asciiTheme="majorHAnsi" w:eastAsiaTheme="minorHAnsi" w:hAnsiTheme="majorHAnsi" w:cstheme="minorBidi"/>
                 <w:lang w:eastAsia="en-US"/>
               </w:rPr>
-              <w:t xml:space="preserve">Michael </w:t>
-            </w:r>
-            <w:proofErr w:type="spellStart"/>
-            <w:r>
-              <w:rPr>
-                <w:rFonts w:asciiTheme="majorHAnsi" w:eastAsiaTheme="minorHAnsi" w:hAnsiTheme="majorHAnsi" w:cstheme="minorBidi"/>
-                <w:lang w:eastAsia="en-US"/>
-              </w:rPr>
-              <w:t>Benham</w:t>
-            </w:r>
-            <w:proofErr w:type="spellEnd"/>
+              <w:t>Michael Benham</w:t>
+            </w:r>
           </w:p>
         </w:tc>
         <w:tc>
@@ -346,17 +300,8 @@
                 <w:rFonts w:asciiTheme="majorHAnsi" w:eastAsiaTheme="minorHAnsi" w:hAnsiTheme="majorHAnsi" w:cstheme="minorBidi"/>
                 <w:lang w:eastAsia="en-US"/>
               </w:rPr>
-              <w:t xml:space="preserve">Paul </w:t>
-            </w:r>
-            <w:proofErr w:type="spellStart"/>
-            <w:r>
-              <w:rPr>
-                <w:rFonts w:asciiTheme="majorHAnsi" w:eastAsiaTheme="minorHAnsi" w:hAnsiTheme="majorHAnsi" w:cstheme="minorBidi"/>
-                <w:lang w:eastAsia="en-US"/>
-              </w:rPr>
-              <w:t>Shrabstein</w:t>
-            </w:r>
-            <w:proofErr w:type="spellEnd"/>
+              <w:t>Paul Shrabstein</w:t>
+            </w:r>
           </w:p>
         </w:tc>
         <w:tc>
@@ -418,31 +363,13 @@
                 <w:lang w:eastAsia="en-US"/>
               </w:rPr>
             </w:pPr>
-            <w:proofErr w:type="spellStart"/>
-            <w:r>
-              <w:rPr>
-                <w:rFonts w:asciiTheme="majorHAnsi" w:eastAsiaTheme="minorHAnsi" w:hAnsiTheme="majorHAnsi" w:cstheme="minorBidi"/>
-                <w:lang w:eastAsia="en-US"/>
-              </w:rPr>
-              <w:t>Quy</w:t>
-            </w:r>
-            <w:proofErr w:type="spellEnd"/>
-            <w:r>
-              <w:rPr>
-                <w:rFonts w:asciiTheme="majorHAnsi" w:eastAsiaTheme="minorHAnsi" w:hAnsiTheme="majorHAnsi" w:cstheme="minorBidi"/>
-                <w:lang w:eastAsia="en-US"/>
-              </w:rPr>
-              <w:t xml:space="preserve"> </w:t>
-            </w:r>
-            <w:proofErr w:type="spellStart"/>
-            <w:r>
-              <w:rPr>
-                <w:rFonts w:asciiTheme="majorHAnsi" w:eastAsiaTheme="minorHAnsi" w:hAnsiTheme="majorHAnsi" w:cstheme="minorBidi"/>
-                <w:lang w:eastAsia="en-US"/>
-              </w:rPr>
-              <w:t>Phung</w:t>
-            </w:r>
-            <w:proofErr w:type="spellEnd"/>
+            <w:r>
+              <w:rPr>
+                <w:rFonts w:asciiTheme="majorHAnsi" w:eastAsiaTheme="minorHAnsi" w:hAnsiTheme="majorHAnsi" w:cstheme="minorBidi"/>
+                <w:lang w:eastAsia="en-US"/>
+              </w:rPr>
+              <w:t>Quy Phung</w:t>
+            </w:r>
           </w:p>
         </w:tc>
         <w:tc>
@@ -476,17 +403,8 @@
                 <w:rFonts w:asciiTheme="majorHAnsi" w:eastAsiaTheme="minorHAnsi" w:hAnsiTheme="majorHAnsi" w:cstheme="minorBidi"/>
                 <w:lang w:eastAsia="en-US"/>
               </w:rPr>
-              <w:t xml:space="preserve">Eve </w:t>
-            </w:r>
-            <w:proofErr w:type="spellStart"/>
-            <w:r>
-              <w:rPr>
-                <w:rFonts w:asciiTheme="majorHAnsi" w:eastAsiaTheme="minorHAnsi" w:hAnsiTheme="majorHAnsi" w:cstheme="minorBidi"/>
-                <w:lang w:eastAsia="en-US"/>
-              </w:rPr>
-              <w:t>Shalley</w:t>
-            </w:r>
-            <w:proofErr w:type="spellEnd"/>
+              <w:t>Eve Shalley</w:t>
+            </w:r>
           </w:p>
         </w:tc>
         <w:tc>
@@ -513,31 +431,13 @@
                 <w:lang w:eastAsia="en-US"/>
               </w:rPr>
             </w:pPr>
-            <w:proofErr w:type="spellStart"/>
-            <w:r>
-              <w:rPr>
-                <w:rFonts w:asciiTheme="majorHAnsi" w:eastAsiaTheme="minorHAnsi" w:hAnsiTheme="majorHAnsi" w:cstheme="minorBidi"/>
-                <w:lang w:eastAsia="en-US"/>
-              </w:rPr>
-              <w:t>Rashmi</w:t>
-            </w:r>
-            <w:proofErr w:type="spellEnd"/>
-            <w:r>
-              <w:rPr>
-                <w:rFonts w:asciiTheme="majorHAnsi" w:eastAsiaTheme="minorHAnsi" w:hAnsiTheme="majorHAnsi" w:cstheme="minorBidi"/>
-                <w:lang w:eastAsia="en-US"/>
-              </w:rPr>
-              <w:t xml:space="preserve"> </w:t>
-            </w:r>
-            <w:proofErr w:type="spellStart"/>
-            <w:r>
-              <w:rPr>
-                <w:rFonts w:asciiTheme="majorHAnsi" w:eastAsiaTheme="minorHAnsi" w:hAnsiTheme="majorHAnsi" w:cstheme="minorBidi"/>
-                <w:lang w:eastAsia="en-US"/>
-              </w:rPr>
-              <w:t>Srinivasa</w:t>
-            </w:r>
-            <w:proofErr w:type="spellEnd"/>
+            <w:r>
+              <w:rPr>
+                <w:rFonts w:asciiTheme="majorHAnsi" w:eastAsiaTheme="minorHAnsi" w:hAnsiTheme="majorHAnsi" w:cstheme="minorBidi"/>
+                <w:lang w:eastAsia="en-US"/>
+              </w:rPr>
+              <w:t>Rashmi Srinivasa</w:t>
+            </w:r>
           </w:p>
         </w:tc>
         <w:tc>
@@ -707,17 +607,8 @@
                 <w:rFonts w:asciiTheme="majorHAnsi" w:eastAsiaTheme="minorHAnsi" w:hAnsiTheme="majorHAnsi" w:cstheme="minorBidi"/>
                 <w:lang w:eastAsia="en-US"/>
               </w:rPr>
-              <w:t xml:space="preserve">Jacob </w:t>
-            </w:r>
-            <w:proofErr w:type="spellStart"/>
-            <w:r>
-              <w:rPr>
-                <w:rFonts w:asciiTheme="majorHAnsi" w:eastAsiaTheme="minorHAnsi" w:hAnsiTheme="majorHAnsi" w:cstheme="minorBidi"/>
-                <w:lang w:eastAsia="en-US"/>
-              </w:rPr>
-              <w:t>Mensah</w:t>
-            </w:r>
-            <w:proofErr w:type="spellEnd"/>
+              <w:t>Jacob Mensah</w:t>
+            </w:r>
           </w:p>
         </w:tc>
         <w:tc>
@@ -749,17 +640,8 @@
                 <w:rFonts w:asciiTheme="majorHAnsi" w:eastAsiaTheme="minorHAnsi" w:hAnsiTheme="majorHAnsi" w:cstheme="minorBidi"/>
                 <w:lang w:eastAsia="en-US"/>
               </w:rPr>
-              <w:t xml:space="preserve">Tony </w:t>
-            </w:r>
-            <w:proofErr w:type="spellStart"/>
-            <w:r>
-              <w:rPr>
-                <w:rFonts w:asciiTheme="majorHAnsi" w:eastAsiaTheme="minorHAnsi" w:hAnsiTheme="majorHAnsi" w:cstheme="minorBidi"/>
-                <w:lang w:eastAsia="en-US"/>
-              </w:rPr>
-              <w:t>Kerlavage</w:t>
-            </w:r>
-            <w:proofErr w:type="spellEnd"/>
+              <w:t>Tony Kerlavage</w:t>
+            </w:r>
           </w:p>
         </w:tc>
         <w:tc>
@@ -889,31 +771,13 @@
                 <w:lang w:eastAsia="en-US"/>
               </w:rPr>
             </w:pPr>
-            <w:proofErr w:type="spellStart"/>
-            <w:r>
-              <w:rPr>
-                <w:rFonts w:asciiTheme="majorHAnsi" w:eastAsiaTheme="minorHAnsi" w:hAnsiTheme="majorHAnsi" w:cstheme="minorBidi"/>
-                <w:lang w:eastAsia="en-US"/>
-              </w:rPr>
-              <w:t>Xiaopeng</w:t>
-            </w:r>
-            <w:proofErr w:type="spellEnd"/>
-            <w:r>
-              <w:rPr>
-                <w:rFonts w:asciiTheme="majorHAnsi" w:eastAsiaTheme="minorHAnsi" w:hAnsiTheme="majorHAnsi" w:cstheme="minorBidi"/>
-                <w:lang w:eastAsia="en-US"/>
-              </w:rPr>
-              <w:t xml:space="preserve"> </w:t>
-            </w:r>
-            <w:proofErr w:type="spellStart"/>
-            <w:r>
-              <w:rPr>
-                <w:rFonts w:asciiTheme="majorHAnsi" w:eastAsiaTheme="minorHAnsi" w:hAnsiTheme="majorHAnsi" w:cstheme="minorBidi"/>
-                <w:lang w:eastAsia="en-US"/>
-              </w:rPr>
-              <w:t>Bian</w:t>
-            </w:r>
-            <w:proofErr w:type="spellEnd"/>
+            <w:r>
+              <w:rPr>
+                <w:rFonts w:asciiTheme="majorHAnsi" w:eastAsiaTheme="minorHAnsi" w:hAnsiTheme="majorHAnsi" w:cstheme="minorBidi"/>
+                <w:lang w:eastAsia="en-US"/>
+              </w:rPr>
+              <w:t>Xiaopeng Bian</w:t>
+            </w:r>
           </w:p>
         </w:tc>
         <w:tc>
@@ -947,17 +811,8 @@
                 <w:rFonts w:asciiTheme="majorHAnsi" w:eastAsiaTheme="minorHAnsi" w:hAnsiTheme="majorHAnsi" w:cstheme="minorBidi"/>
                 <w:lang w:eastAsia="en-US"/>
               </w:rPr>
-              <w:t xml:space="preserve">JP </w:t>
-            </w:r>
-            <w:proofErr w:type="spellStart"/>
-            <w:r>
-              <w:rPr>
-                <w:rFonts w:asciiTheme="majorHAnsi" w:eastAsiaTheme="minorHAnsi" w:hAnsiTheme="majorHAnsi" w:cstheme="minorBidi"/>
-                <w:lang w:eastAsia="en-US"/>
-              </w:rPr>
-              <w:t>Marple</w:t>
-            </w:r>
-            <w:proofErr w:type="spellEnd"/>
+              <w:t>JP Marple</w:t>
+            </w:r>
           </w:p>
         </w:tc>
         <w:tc>
@@ -984,31 +839,13 @@
                 <w:lang w:eastAsia="en-US"/>
               </w:rPr>
             </w:pPr>
-            <w:proofErr w:type="spellStart"/>
-            <w:r>
-              <w:rPr>
-                <w:rFonts w:asciiTheme="majorHAnsi" w:eastAsiaTheme="minorHAnsi" w:hAnsiTheme="majorHAnsi" w:cstheme="minorBidi"/>
-                <w:lang w:eastAsia="en-US"/>
-              </w:rPr>
-              <w:t>Yeon</w:t>
-            </w:r>
-            <w:proofErr w:type="spellEnd"/>
-            <w:r>
-              <w:rPr>
-                <w:rFonts w:asciiTheme="majorHAnsi" w:eastAsiaTheme="minorHAnsi" w:hAnsiTheme="majorHAnsi" w:cstheme="minorBidi"/>
-                <w:lang w:eastAsia="en-US"/>
-              </w:rPr>
-              <w:t xml:space="preserve"> </w:t>
-            </w:r>
-            <w:proofErr w:type="spellStart"/>
-            <w:r>
-              <w:rPr>
-                <w:rFonts w:asciiTheme="majorHAnsi" w:eastAsiaTheme="minorHAnsi" w:hAnsiTheme="majorHAnsi" w:cstheme="minorBidi"/>
-                <w:lang w:eastAsia="en-US"/>
-              </w:rPr>
-              <w:t>Choi</w:t>
-            </w:r>
-            <w:proofErr w:type="spellEnd"/>
+            <w:r>
+              <w:rPr>
+                <w:rFonts w:asciiTheme="majorHAnsi" w:eastAsiaTheme="minorHAnsi" w:hAnsiTheme="majorHAnsi" w:cstheme="minorBidi"/>
+                <w:lang w:eastAsia="en-US"/>
+              </w:rPr>
+              <w:t>Yeon Choi</w:t>
+            </w:r>
           </w:p>
         </w:tc>
         <w:tc>
@@ -1037,31 +874,13 @@
                 <w:lang w:eastAsia="en-US"/>
               </w:rPr>
             </w:pPr>
-            <w:proofErr w:type="spellStart"/>
-            <w:r>
-              <w:rPr>
-                <w:rFonts w:asciiTheme="majorHAnsi" w:eastAsiaTheme="minorHAnsi" w:hAnsiTheme="majorHAnsi" w:cstheme="minorBidi"/>
-                <w:lang w:eastAsia="en-US"/>
-              </w:rPr>
-              <w:t>Juli</w:t>
-            </w:r>
-            <w:proofErr w:type="spellEnd"/>
-            <w:r>
-              <w:rPr>
-                <w:rFonts w:asciiTheme="majorHAnsi" w:eastAsiaTheme="minorHAnsi" w:hAnsiTheme="majorHAnsi" w:cstheme="minorBidi"/>
-                <w:lang w:eastAsia="en-US"/>
-              </w:rPr>
-              <w:t xml:space="preserve"> </w:t>
-            </w:r>
-            <w:proofErr w:type="spellStart"/>
-            <w:r>
-              <w:rPr>
-                <w:rFonts w:asciiTheme="majorHAnsi" w:eastAsiaTheme="minorHAnsi" w:hAnsiTheme="majorHAnsi" w:cstheme="minorBidi"/>
-                <w:lang w:eastAsia="en-US"/>
-              </w:rPr>
-              <w:t>Klemm</w:t>
-            </w:r>
-            <w:proofErr w:type="spellEnd"/>
+            <w:r>
+              <w:rPr>
+                <w:rFonts w:asciiTheme="majorHAnsi" w:eastAsiaTheme="minorHAnsi" w:hAnsiTheme="majorHAnsi" w:cstheme="minorBidi"/>
+                <w:lang w:eastAsia="en-US"/>
+              </w:rPr>
+              <w:t>Juli Klemm</w:t>
+            </w:r>
           </w:p>
         </w:tc>
         <w:tc>
@@ -1088,21 +907,12 @@
                 <w:lang w:eastAsia="en-US"/>
               </w:rPr>
             </w:pPr>
-            <w:proofErr w:type="spellStart"/>
-            <w:r>
-              <w:rPr>
-                <w:rFonts w:asciiTheme="majorHAnsi" w:eastAsiaTheme="minorHAnsi" w:hAnsiTheme="majorHAnsi" w:cstheme="minorBidi"/>
-                <w:lang w:eastAsia="en-US"/>
-              </w:rPr>
-              <w:t>Zhong</w:t>
-            </w:r>
-            <w:proofErr w:type="spellEnd"/>
-            <w:r>
-              <w:rPr>
-                <w:rFonts w:asciiTheme="majorHAnsi" w:eastAsiaTheme="minorHAnsi" w:hAnsiTheme="majorHAnsi" w:cstheme="minorBidi"/>
-                <w:lang w:eastAsia="en-US"/>
-              </w:rPr>
-              <w:t xml:space="preserve"> Li</w:t>
+            <w:r>
+              <w:rPr>
+                <w:rFonts w:asciiTheme="majorHAnsi" w:eastAsiaTheme="minorHAnsi" w:hAnsiTheme="majorHAnsi" w:cstheme="minorBidi"/>
+                <w:lang w:eastAsia="en-US"/>
+              </w:rPr>
+              <w:t>Zhong Li</w:t>
             </w:r>
           </w:p>
         </w:tc>
@@ -1137,17 +947,8 @@
                 <w:rFonts w:asciiTheme="majorHAnsi" w:eastAsiaTheme="minorHAnsi" w:hAnsiTheme="majorHAnsi" w:cstheme="minorBidi"/>
                 <w:lang w:eastAsia="en-US"/>
               </w:rPr>
-              <w:t xml:space="preserve">Larry </w:t>
-            </w:r>
-            <w:proofErr w:type="spellStart"/>
-            <w:r>
-              <w:rPr>
-                <w:rFonts w:asciiTheme="majorHAnsi" w:eastAsiaTheme="minorHAnsi" w:hAnsiTheme="majorHAnsi" w:cstheme="minorBidi"/>
-                <w:lang w:eastAsia="en-US"/>
-              </w:rPr>
-              <w:t>Brem</w:t>
-            </w:r>
-            <w:proofErr w:type="spellEnd"/>
+              <w:t>Larry Brem</w:t>
+            </w:r>
           </w:p>
         </w:tc>
         <w:tc>
@@ -1234,15 +1035,8 @@
           <w:lang w:eastAsia="ja-JP"/>
         </w:rPr>
       </w:pPr>
-      <w:proofErr w:type="spellStart"/>
-      <w:proofErr w:type="gramStart"/>
-      <w:r>
-        <w:t>caArray</w:t>
-      </w:r>
-      <w:proofErr w:type="spellEnd"/>
-      <w:proofErr w:type="gramEnd"/>
-      <w:r>
-        <w:t>:</w:t>
+      <w:r>
+        <w:t>caArray:</w:t>
       </w:r>
     </w:p>
     <w:p>
@@ -1257,23 +1051,12 @@
           <w:lang w:eastAsia="en-US"/>
         </w:rPr>
       </w:pPr>
-      <w:proofErr w:type="spellStart"/>
-      <w:proofErr w:type="gramStart"/>
-      <w:r>
-        <w:rPr>
-          <w:rFonts w:asciiTheme="majorHAnsi" w:eastAsiaTheme="minorHAnsi" w:hAnsiTheme="majorHAnsi" w:cstheme="minorBidi"/>
-          <w:lang w:eastAsia="en-US"/>
-        </w:rPr>
-        <w:t>caArray</w:t>
-      </w:r>
-      <w:proofErr w:type="spellEnd"/>
-      <w:proofErr w:type="gramEnd"/>
-      <w:r>
-        <w:rPr>
-          <w:rFonts w:asciiTheme="majorHAnsi" w:eastAsiaTheme="minorHAnsi" w:hAnsiTheme="majorHAnsi" w:cstheme="minorBidi"/>
-          <w:lang w:eastAsia="en-US"/>
-        </w:rPr>
-        <w:t xml:space="preserve"> </w:t>
+      <w:r>
+        <w:rPr>
+          <w:rFonts w:asciiTheme="majorHAnsi" w:eastAsiaTheme="minorHAnsi" w:hAnsiTheme="majorHAnsi" w:cstheme="minorBidi"/>
+          <w:lang w:eastAsia="en-US"/>
+        </w:rPr>
+        <w:t xml:space="preserve">caArray </w:t>
       </w:r>
       <w:r>
         <w:rPr>
@@ -1568,23 +1351,7 @@
           <w:rFonts w:asciiTheme="majorHAnsi" w:eastAsiaTheme="minorHAnsi" w:hAnsiTheme="majorHAnsi" w:cstheme="minorBidi"/>
           <w:lang w:eastAsia="en-US"/>
         </w:rPr>
-        <w:t xml:space="preserve">Single Sign-on – Development </w:t>
-      </w:r>
-      <w:proofErr w:type="gramStart"/>
-      <w:r>
-        <w:rPr>
-          <w:rFonts w:asciiTheme="majorHAnsi" w:eastAsiaTheme="minorHAnsi" w:hAnsiTheme="majorHAnsi" w:cstheme="minorBidi"/>
-          <w:lang w:eastAsia="en-US"/>
-        </w:rPr>
-        <w:t>scheduled to be completed</w:t>
-      </w:r>
-      <w:proofErr w:type="gramEnd"/>
-      <w:r>
-        <w:rPr>
-          <w:rFonts w:asciiTheme="majorHAnsi" w:eastAsiaTheme="minorHAnsi" w:hAnsiTheme="majorHAnsi" w:cstheme="minorBidi"/>
-          <w:lang w:eastAsia="en-US"/>
-        </w:rPr>
-        <w:t xml:space="preserve"> </w:t>
+        <w:t xml:space="preserve">Single Sign-on – Development scheduled to be completed </w:t>
       </w:r>
       <w:r>
         <w:rPr>
@@ -1633,17 +1400,34 @@
           <w:lang w:eastAsia="en-US"/>
         </w:rPr>
       </w:pPr>
-      <w:proofErr w:type="spellStart"/>
-      <w:proofErr w:type="gramStart"/>
-      <w:r>
-        <w:rPr>
-          <w:rFonts w:asciiTheme="majorHAnsi" w:eastAsiaTheme="minorHAnsi" w:hAnsiTheme="majorHAnsi" w:cstheme="minorBidi"/>
-          <w:lang w:eastAsia="en-US"/>
-        </w:rPr>
-        <w:t>caGrid</w:t>
-      </w:r>
-      <w:proofErr w:type="spellEnd"/>
-      <w:proofErr w:type="gramEnd"/>
+      <w:r>
+        <w:rPr>
+          <w:rFonts w:asciiTheme="majorHAnsi" w:eastAsiaTheme="minorHAnsi" w:hAnsiTheme="majorHAnsi" w:cstheme="minorBidi"/>
+          <w:lang w:eastAsia="en-US"/>
+        </w:rPr>
+        <w:t xml:space="preserve">caGrid </w:t>
+      </w:r>
+      <w:r>
+        <w:rPr>
+          <w:rFonts w:asciiTheme="majorHAnsi" w:eastAsiaTheme="minorHAnsi" w:hAnsiTheme="majorHAnsi" w:cstheme="minorBidi"/>
+          <w:lang w:eastAsia="en-US"/>
+        </w:rPr>
+        <w:t xml:space="preserve">upgrade – </w:t>
+      </w:r>
+      <w:r>
+        <w:rPr>
+          <w:rFonts w:asciiTheme="majorHAnsi" w:eastAsiaTheme="minorHAnsi" w:hAnsiTheme="majorHAnsi" w:cstheme="minorBidi"/>
+          <w:lang w:eastAsia="en-US"/>
+        </w:rPr>
+        <w:t>Did initial work towards caGrid v1.4 upgrade</w:t>
+      </w:r>
+      <w:r>
+        <w:rPr>
+          <w:rFonts w:asciiTheme="majorHAnsi" w:eastAsiaTheme="minorHAnsi" w:hAnsiTheme="majorHAnsi" w:cstheme="minorBidi"/>
+          <w:lang w:eastAsia="en-US"/>
+        </w:rPr>
+        <w:t>.</w:t>
+      </w:r>
       <w:r>
         <w:rPr>
           <w:rFonts w:asciiTheme="majorHAnsi" w:eastAsiaTheme="minorHAnsi" w:hAnsiTheme="majorHAnsi" w:cstheme="minorBidi"/>
@@ -1656,53 +1440,8 @@
           <w:rFonts w:asciiTheme="majorHAnsi" w:eastAsiaTheme="minorHAnsi" w:hAnsiTheme="majorHAnsi" w:cstheme="minorBidi"/>
           <w:lang w:eastAsia="en-US"/>
         </w:rPr>
-        <w:t xml:space="preserve">upgrade – </w:t>
-      </w:r>
-      <w:r>
-        <w:rPr>
-          <w:rFonts w:asciiTheme="majorHAnsi" w:eastAsiaTheme="minorHAnsi" w:hAnsiTheme="majorHAnsi" w:cstheme="minorBidi"/>
-          <w:lang w:eastAsia="en-US"/>
-        </w:rPr>
-        <w:t xml:space="preserve">Did initial work towards </w:t>
-      </w:r>
-      <w:proofErr w:type="spellStart"/>
-      <w:r>
-        <w:rPr>
-          <w:rFonts w:asciiTheme="majorHAnsi" w:eastAsiaTheme="minorHAnsi" w:hAnsiTheme="majorHAnsi" w:cstheme="minorBidi"/>
-          <w:lang w:eastAsia="en-US"/>
-        </w:rPr>
-        <w:t>caGrid</w:t>
-      </w:r>
-      <w:proofErr w:type="spellEnd"/>
-      <w:r>
-        <w:rPr>
-          <w:rFonts w:asciiTheme="majorHAnsi" w:eastAsiaTheme="minorHAnsi" w:hAnsiTheme="majorHAnsi" w:cstheme="minorBidi"/>
-          <w:lang w:eastAsia="en-US"/>
-        </w:rPr>
-        <w:t xml:space="preserve"> v1.4 upgrade</w:t>
-      </w:r>
-      <w:r>
-        <w:rPr>
-          <w:rFonts w:asciiTheme="majorHAnsi" w:eastAsiaTheme="minorHAnsi" w:hAnsiTheme="majorHAnsi" w:cstheme="minorBidi"/>
-          <w:lang w:eastAsia="en-US"/>
-        </w:rPr>
-        <w:t>.</w:t>
-      </w:r>
-      <w:r>
-        <w:rPr>
-          <w:rFonts w:asciiTheme="majorHAnsi" w:eastAsiaTheme="minorHAnsi" w:hAnsiTheme="majorHAnsi" w:cstheme="minorBidi"/>
-          <w:lang w:eastAsia="en-US"/>
-        </w:rPr>
-        <w:t xml:space="preserve"> </w:t>
-      </w:r>
-      <w:r>
-        <w:rPr>
-          <w:rFonts w:asciiTheme="majorHAnsi" w:eastAsiaTheme="minorHAnsi" w:hAnsiTheme="majorHAnsi" w:cstheme="minorBidi"/>
-          <w:lang w:eastAsia="en-US"/>
-        </w:rPr>
         <w:t xml:space="preserve">A big issue will be the </w:t>
       </w:r>
-      <w:proofErr w:type="spellStart"/>
       <w:r>
         <w:rPr>
           <w:rFonts w:asciiTheme="majorHAnsi" w:eastAsiaTheme="minorHAnsi" w:hAnsiTheme="majorHAnsi" w:cstheme="minorBidi"/>
@@ -1710,7 +1449,6 @@
         </w:rPr>
         <w:t>Jboss</w:t>
       </w:r>
-      <w:proofErr w:type="spellEnd"/>
       <w:r>
         <w:rPr>
           <w:rFonts w:asciiTheme="majorHAnsi" w:eastAsiaTheme="minorHAnsi" w:hAnsiTheme="majorHAnsi" w:cstheme="minorBidi"/>
@@ -1789,15 +1527,8 @@
       <w:pPr>
         <w:pStyle w:val="Heading3"/>
       </w:pPr>
-      <w:proofErr w:type="spellStart"/>
-      <w:proofErr w:type="gramStart"/>
-      <w:r>
-        <w:t>caIntegrator</w:t>
-      </w:r>
-      <w:proofErr w:type="spellEnd"/>
-      <w:proofErr w:type="gramEnd"/>
-      <w:r>
-        <w:t>:</w:t>
+      <w:r>
+        <w:t>caIntegrator:</w:t>
       </w:r>
     </w:p>
     <w:p>
@@ -1851,23 +1582,7 @@
           <w:rFonts w:asciiTheme="majorHAnsi" w:eastAsiaTheme="minorHAnsi" w:hAnsiTheme="majorHAnsi" w:cstheme="minorBidi"/>
           <w:lang w:eastAsia="en-US"/>
         </w:rPr>
-        <w:t xml:space="preserve">UPT upgrade and </w:t>
-      </w:r>
-      <w:proofErr w:type="spellStart"/>
-      <w:r>
-        <w:rPr>
-          <w:rFonts w:asciiTheme="majorHAnsi" w:eastAsiaTheme="minorHAnsi" w:hAnsiTheme="majorHAnsi" w:cstheme="minorBidi"/>
-          <w:lang w:eastAsia="en-US"/>
-        </w:rPr>
-        <w:t>caDSR</w:t>
-      </w:r>
-      <w:proofErr w:type="spellEnd"/>
-      <w:r>
-        <w:rPr>
-          <w:rFonts w:asciiTheme="majorHAnsi" w:eastAsiaTheme="minorHAnsi" w:hAnsiTheme="majorHAnsi" w:cstheme="minorBidi"/>
-          <w:lang w:eastAsia="en-US"/>
-        </w:rPr>
-        <w:t xml:space="preserve">  - </w:t>
+        <w:t xml:space="preserve">UPT upgrade and caDSR  - </w:t>
       </w:r>
       <w:r>
         <w:rPr>
@@ -1889,23 +1604,12 @@
           <w:lang w:eastAsia="en-US"/>
         </w:rPr>
       </w:pPr>
-      <w:proofErr w:type="spellStart"/>
-      <w:proofErr w:type="gramStart"/>
-      <w:r>
-        <w:rPr>
-          <w:rFonts w:asciiTheme="majorHAnsi" w:eastAsiaTheme="minorHAnsi" w:hAnsiTheme="majorHAnsi" w:cstheme="minorBidi"/>
-          <w:lang w:eastAsia="en-US"/>
-        </w:rPr>
-        <w:t>caGrid</w:t>
-      </w:r>
-      <w:proofErr w:type="spellEnd"/>
-      <w:proofErr w:type="gramEnd"/>
-      <w:r>
-        <w:rPr>
-          <w:rFonts w:asciiTheme="majorHAnsi" w:eastAsiaTheme="minorHAnsi" w:hAnsiTheme="majorHAnsi" w:cstheme="minorBidi"/>
-          <w:lang w:eastAsia="en-US"/>
-        </w:rPr>
-        <w:t xml:space="preserve"> 1.5 upgrade </w:t>
+      <w:r>
+        <w:rPr>
+          <w:rFonts w:asciiTheme="majorHAnsi" w:eastAsiaTheme="minorHAnsi" w:hAnsiTheme="majorHAnsi" w:cstheme="minorBidi"/>
+          <w:lang w:eastAsia="en-US"/>
+        </w:rPr>
+        <w:t xml:space="preserve">caGrid 1.5 upgrade </w:t>
       </w:r>
       <w:r>
         <w:rPr>
@@ -2010,21 +1714,12 @@
         </w:rPr>
         <w:t xml:space="preserve">Automatic </w:t>
       </w:r>
-      <w:proofErr w:type="spellStart"/>
-      <w:r>
-        <w:rPr>
-          <w:rFonts w:asciiTheme="majorHAnsi" w:eastAsiaTheme="minorHAnsi" w:hAnsiTheme="majorHAnsi" w:cstheme="minorBidi"/>
-          <w:lang w:eastAsia="en-US"/>
-        </w:rPr>
-        <w:t>caArray</w:t>
-      </w:r>
-      <w:proofErr w:type="spellEnd"/>
-      <w:r>
-        <w:rPr>
-          <w:rFonts w:asciiTheme="majorHAnsi" w:eastAsiaTheme="minorHAnsi" w:hAnsiTheme="majorHAnsi" w:cstheme="minorBidi"/>
-          <w:lang w:eastAsia="en-US"/>
-        </w:rPr>
-        <w:t xml:space="preserve"> Refresh </w:t>
+      <w:r>
+        <w:rPr>
+          <w:rFonts w:asciiTheme="majorHAnsi" w:eastAsiaTheme="minorHAnsi" w:hAnsiTheme="majorHAnsi" w:cstheme="minorBidi"/>
+          <w:lang w:eastAsia="en-US"/>
+        </w:rPr>
+        <w:t xml:space="preserve">caArray Refresh </w:t>
       </w:r>
       <w:r>
         <w:rPr>
@@ -2222,23 +1917,12 @@
           <w:lang w:eastAsia="en-US"/>
         </w:rPr>
       </w:pPr>
-      <w:proofErr w:type="spellStart"/>
-      <w:proofErr w:type="gramStart"/>
-      <w:r>
-        <w:rPr>
-          <w:rFonts w:asciiTheme="majorHAnsi" w:eastAsiaTheme="minorHAnsi" w:hAnsiTheme="majorHAnsi" w:cstheme="minorBidi"/>
-          <w:lang w:eastAsia="en-US"/>
-        </w:rPr>
-        <w:t>caArray</w:t>
-      </w:r>
-      <w:proofErr w:type="spellEnd"/>
-      <w:proofErr w:type="gramEnd"/>
-      <w:r>
-        <w:rPr>
-          <w:rFonts w:asciiTheme="majorHAnsi" w:eastAsiaTheme="minorHAnsi" w:hAnsiTheme="majorHAnsi" w:cstheme="minorBidi"/>
-          <w:lang w:eastAsia="en-US"/>
-        </w:rPr>
-        <w:t>:</w:t>
+      <w:r>
+        <w:rPr>
+          <w:rFonts w:asciiTheme="majorHAnsi" w:eastAsiaTheme="minorHAnsi" w:hAnsiTheme="majorHAnsi" w:cstheme="minorBidi"/>
+          <w:lang w:eastAsia="en-US"/>
+        </w:rPr>
+        <w:t>caArray:</w:t>
       </w:r>
       <w:r>
         <w:rPr>
@@ -2565,20 +2249,8 @@
                 <w:szCs w:val="20"/>
                 <w:lang w:eastAsia="en-US"/>
               </w:rPr>
-              <w:t xml:space="preserve">Permissions - Platform and </w:t>
-            </w:r>
-            <w:proofErr w:type="spellStart"/>
-            <w:r>
-              <w:rPr>
-                <w:rFonts w:ascii="Arial" w:hAnsi="Arial"/>
-                <w:color w:val="000000"/>
-                <w:sz w:val="18"/>
-                <w:szCs w:val="20"/>
-                <w:lang w:eastAsia="en-US"/>
-              </w:rPr>
-              <w:t>Timepoint</w:t>
-            </w:r>
-            <w:proofErr w:type="spellEnd"/>
+              <w:t>Permissions - Platform and Timepoint</w:t>
+            </w:r>
           </w:p>
         </w:tc>
         <w:tc>
@@ -2610,20 +2282,8 @@
                 <w:szCs w:val="20"/>
                 <w:lang w:eastAsia="en-US"/>
               </w:rPr>
-              <w:t xml:space="preserve">Christina </w:t>
-            </w:r>
-            <w:proofErr w:type="spellStart"/>
-            <w:r>
-              <w:rPr>
-                <w:rFonts w:ascii="Arial" w:hAnsi="Arial"/>
-                <w:color w:val="000000"/>
-                <w:sz w:val="18"/>
-                <w:szCs w:val="20"/>
-                <w:lang w:eastAsia="en-US"/>
-              </w:rPr>
-              <w:t>Warmington</w:t>
-            </w:r>
-            <w:proofErr w:type="spellEnd"/>
+              <w:t>Christina Warmington</w:t>
+            </w:r>
           </w:p>
         </w:tc>
         <w:tc>
@@ -2829,20 +2489,8 @@
                 <w:szCs w:val="20"/>
                 <w:lang w:eastAsia="en-US"/>
               </w:rPr>
-              <w:t xml:space="preserve">Eve </w:t>
-            </w:r>
-            <w:proofErr w:type="spellStart"/>
-            <w:r>
-              <w:rPr>
-                <w:rFonts w:ascii="Arial" w:hAnsi="Arial"/>
-                <w:color w:val="000000"/>
-                <w:sz w:val="18"/>
-                <w:szCs w:val="20"/>
-                <w:lang w:eastAsia="en-US"/>
-              </w:rPr>
-              <w:t>Shalley</w:t>
-            </w:r>
-            <w:proofErr w:type="spellEnd"/>
+              <w:t>Eve Shalley</w:t>
+            </w:r>
           </w:p>
         </w:tc>
         <w:tc>
@@ -2950,29 +2598,17 @@
                 <w:szCs w:val="20"/>
                 <w:lang w:eastAsia="en-US"/>
               </w:rPr>
-              <w:t xml:space="preserve"> (waiting on </w:t>
-            </w:r>
-            <w:proofErr w:type="spellStart"/>
-            <w:r>
-              <w:rPr>
-                <w:rFonts w:ascii="Arial" w:hAnsi="Arial"/>
-                <w:color w:val="000000"/>
-                <w:sz w:val="18"/>
-                <w:szCs w:val="20"/>
-                <w:lang w:eastAsia="en-US"/>
-              </w:rPr>
-              <w:t>appscan</w:t>
-            </w:r>
-            <w:proofErr w:type="spellEnd"/>
-            <w:r>
-              <w:rPr>
-                <w:rFonts w:ascii="Arial" w:hAnsi="Arial"/>
-                <w:color w:val="000000"/>
-                <w:sz w:val="18"/>
-                <w:szCs w:val="20"/>
-                <w:lang w:eastAsia="en-US"/>
-              </w:rPr>
-              <w:t>)</w:t>
+              <w:t xml:space="preserve"> </w:t>
+            </w:r>
+            <w:r>
+              <w:rPr>
+                <w:rFonts w:ascii="Arial" w:hAnsi="Arial"/>
+                <w:color w:val="000000"/>
+                <w:sz w:val="18"/>
+                <w:szCs w:val="20"/>
+                <w:lang w:eastAsia="en-US"/>
+              </w:rPr>
+              <w:t>(depends on STAGE access by UCSF)</w:t>
             </w:r>
           </w:p>
         </w:tc>
@@ -3072,40 +2708,16 @@
                 <w:lang w:eastAsia="en-US"/>
               </w:rPr>
             </w:pPr>
-            <w:proofErr w:type="spellStart"/>
-            <w:r>
-              <w:rPr>
-                <w:rFonts w:ascii="Arial" w:hAnsi="Arial"/>
-                <w:color w:val="000000"/>
-                <w:sz w:val="18"/>
-                <w:szCs w:val="20"/>
-                <w:lang w:eastAsia="en-US"/>
-              </w:rPr>
-              <w:t>Kunal</w:t>
-            </w:r>
-            <w:proofErr w:type="spellEnd"/>
-            <w:r>
-              <w:rPr>
-                <w:rFonts w:ascii="Arial" w:hAnsi="Arial"/>
-                <w:color w:val="000000"/>
-                <w:sz w:val="18"/>
-                <w:szCs w:val="20"/>
-                <w:lang w:eastAsia="en-US"/>
-              </w:rPr>
-              <w:t xml:space="preserve"> </w:t>
-            </w:r>
-            <w:proofErr w:type="spellStart"/>
-            <w:r>
-              <w:rPr>
-                <w:rFonts w:ascii="Arial" w:hAnsi="Arial"/>
-                <w:color w:val="000000"/>
-                <w:sz w:val="18"/>
-                <w:szCs w:val="20"/>
-                <w:lang w:eastAsia="en-US"/>
-              </w:rPr>
-              <w:t>Modi</w:t>
-            </w:r>
-            <w:proofErr w:type="spellEnd"/>
+            <w:r>
+              <w:rPr>
+                <w:rFonts w:ascii="Arial" w:hAnsi="Arial"/>
+                <w:color w:val="000000"/>
+                <w:sz w:val="18"/>
+                <w:szCs w:val="20"/>
+                <w:lang w:eastAsia="en-US"/>
+              </w:rPr>
+              <w:t>Kunal Modi</w:t>
+            </w:r>
           </w:p>
         </w:tc>
         <w:tc>
@@ -3270,29 +2882,15 @@
                 <w:lang w:eastAsia="en-US"/>
               </w:rPr>
             </w:pPr>
-            <w:proofErr w:type="spellStart"/>
-            <w:proofErr w:type="gramStart"/>
-            <w:r>
-              <w:rPr>
-                <w:rFonts w:ascii="Arial" w:hAnsi="Arial"/>
-                <w:color w:val="000000"/>
-                <w:sz w:val="18"/>
-                <w:szCs w:val="20"/>
-                <w:lang w:eastAsia="en-US"/>
-              </w:rPr>
-              <w:t>caArray</w:t>
-            </w:r>
-            <w:proofErr w:type="spellEnd"/>
-            <w:proofErr w:type="gramEnd"/>
-            <w:r>
-              <w:rPr>
-                <w:rFonts w:ascii="Arial" w:hAnsi="Arial"/>
-                <w:color w:val="000000"/>
-                <w:sz w:val="18"/>
-                <w:szCs w:val="20"/>
-                <w:lang w:eastAsia="en-US"/>
-              </w:rPr>
-              <w:t xml:space="preserve"> to provide capabilities to support Automatic Refresh of Sample Data</w:t>
+            <w:r>
+              <w:rPr>
+                <w:rFonts w:ascii="Arial" w:hAnsi="Arial"/>
+                <w:color w:val="000000"/>
+                <w:sz w:val="18"/>
+                <w:szCs w:val="20"/>
+                <w:lang w:eastAsia="en-US"/>
+              </w:rPr>
+              <w:t>caArray to provide capabilities to support Automatic Refresh of Sample Data</w:t>
             </w:r>
           </w:p>
         </w:tc>
@@ -3317,40 +2915,16 @@
                 <w:lang w:eastAsia="en-US"/>
               </w:rPr>
             </w:pPr>
-            <w:proofErr w:type="spellStart"/>
-            <w:r>
-              <w:rPr>
-                <w:rFonts w:ascii="Arial" w:hAnsi="Arial"/>
-                <w:color w:val="000000"/>
-                <w:sz w:val="18"/>
-                <w:szCs w:val="20"/>
-                <w:lang w:eastAsia="en-US"/>
-              </w:rPr>
-              <w:t>Kunal</w:t>
-            </w:r>
-            <w:proofErr w:type="spellEnd"/>
-            <w:r>
-              <w:rPr>
-                <w:rFonts w:ascii="Arial" w:hAnsi="Arial"/>
-                <w:color w:val="000000"/>
-                <w:sz w:val="18"/>
-                <w:szCs w:val="20"/>
-                <w:lang w:eastAsia="en-US"/>
-              </w:rPr>
-              <w:t xml:space="preserve"> </w:t>
-            </w:r>
-            <w:proofErr w:type="spellStart"/>
-            <w:r>
-              <w:rPr>
-                <w:rFonts w:ascii="Arial" w:hAnsi="Arial"/>
-                <w:color w:val="000000"/>
-                <w:sz w:val="18"/>
-                <w:szCs w:val="20"/>
-                <w:lang w:eastAsia="en-US"/>
-              </w:rPr>
-              <w:t>Modi</w:t>
-            </w:r>
-            <w:proofErr w:type="spellEnd"/>
+            <w:r>
+              <w:rPr>
+                <w:rFonts w:ascii="Arial" w:hAnsi="Arial"/>
+                <w:color w:val="000000"/>
+                <w:sz w:val="18"/>
+                <w:szCs w:val="20"/>
+                <w:lang w:eastAsia="en-US"/>
+              </w:rPr>
+              <w:t>Kunal Modi</w:t>
+            </w:r>
           </w:p>
         </w:tc>
         <w:tc>
@@ -3523,20 +3097,8 @@
                 <w:szCs w:val="20"/>
                 <w:lang w:eastAsia="en-US"/>
               </w:rPr>
-              <w:t xml:space="preserve">Single Sign-on in </w:t>
-            </w:r>
-            <w:proofErr w:type="spellStart"/>
-            <w:r>
-              <w:rPr>
-                <w:rFonts w:ascii="Arial" w:hAnsi="Arial"/>
-                <w:color w:val="000000"/>
-                <w:sz w:val="18"/>
-                <w:szCs w:val="20"/>
-                <w:lang w:eastAsia="en-US"/>
-              </w:rPr>
-              <w:t>caArray</w:t>
-            </w:r>
-            <w:proofErr w:type="spellEnd"/>
+              <w:t>Single Sign-on in caArray</w:t>
+            </w:r>
           </w:p>
         </w:tc>
         <w:tc>
@@ -3560,40 +3122,16 @@
                 <w:lang w:eastAsia="en-US"/>
               </w:rPr>
             </w:pPr>
-            <w:proofErr w:type="spellStart"/>
-            <w:r>
-              <w:rPr>
-                <w:rFonts w:ascii="Arial" w:hAnsi="Arial"/>
-                <w:color w:val="000000"/>
-                <w:sz w:val="18"/>
-                <w:szCs w:val="20"/>
-                <w:lang w:eastAsia="en-US"/>
-              </w:rPr>
-              <w:t>Kunal</w:t>
-            </w:r>
-            <w:proofErr w:type="spellEnd"/>
-            <w:r>
-              <w:rPr>
-                <w:rFonts w:ascii="Arial" w:hAnsi="Arial"/>
-                <w:color w:val="000000"/>
-                <w:sz w:val="18"/>
-                <w:szCs w:val="20"/>
-                <w:lang w:eastAsia="en-US"/>
-              </w:rPr>
-              <w:t xml:space="preserve"> </w:t>
-            </w:r>
-            <w:proofErr w:type="spellStart"/>
-            <w:r>
-              <w:rPr>
-                <w:rFonts w:ascii="Arial" w:hAnsi="Arial"/>
-                <w:color w:val="000000"/>
-                <w:sz w:val="18"/>
-                <w:szCs w:val="20"/>
-                <w:lang w:eastAsia="en-US"/>
-              </w:rPr>
-              <w:t>Modi</w:t>
-            </w:r>
-            <w:proofErr w:type="spellEnd"/>
+            <w:r>
+              <w:rPr>
+                <w:rFonts w:ascii="Arial" w:hAnsi="Arial"/>
+                <w:color w:val="000000"/>
+                <w:sz w:val="18"/>
+                <w:szCs w:val="20"/>
+                <w:lang w:eastAsia="en-US"/>
+              </w:rPr>
+              <w:t>Kunal Modi</w:t>
+            </w:r>
           </w:p>
         </w:tc>
         <w:tc>
@@ -3799,20 +3337,8 @@
                 <w:szCs w:val="20"/>
                 <w:lang w:eastAsia="en-US"/>
               </w:rPr>
-              <w:t xml:space="preserve">Christina </w:t>
-            </w:r>
-            <w:proofErr w:type="spellStart"/>
-            <w:r>
-              <w:rPr>
-                <w:rFonts w:ascii="Arial" w:hAnsi="Arial"/>
-                <w:color w:val="000000"/>
-                <w:sz w:val="18"/>
-                <w:szCs w:val="20"/>
-                <w:lang w:eastAsia="en-US"/>
-              </w:rPr>
-              <w:t>Warmington</w:t>
-            </w:r>
-            <w:proofErr w:type="spellEnd"/>
+              <w:t>Christina Warmington</w:t>
+            </w:r>
           </w:p>
         </w:tc>
         <w:tc>
@@ -4077,23 +3603,12 @@
           <w:lang w:eastAsia="en-US"/>
         </w:rPr>
       </w:pPr>
-      <w:proofErr w:type="spellStart"/>
-      <w:proofErr w:type="gramStart"/>
-      <w:r>
-        <w:rPr>
-          <w:rFonts w:asciiTheme="majorHAnsi" w:eastAsiaTheme="minorHAnsi" w:hAnsiTheme="majorHAnsi" w:cstheme="minorBidi"/>
-          <w:lang w:eastAsia="en-US"/>
-        </w:rPr>
-        <w:t>caIntegrator</w:t>
-      </w:r>
-      <w:proofErr w:type="spellEnd"/>
-      <w:proofErr w:type="gramEnd"/>
-      <w:r>
-        <w:rPr>
-          <w:rFonts w:asciiTheme="majorHAnsi" w:eastAsiaTheme="minorHAnsi" w:hAnsiTheme="majorHAnsi" w:cstheme="minorBidi"/>
-          <w:lang w:eastAsia="en-US"/>
-        </w:rPr>
-        <w:t xml:space="preserve">: </w:t>
+      <w:r>
+        <w:rPr>
+          <w:rFonts w:asciiTheme="majorHAnsi" w:eastAsiaTheme="minorHAnsi" w:hAnsiTheme="majorHAnsi" w:cstheme="minorBidi"/>
+          <w:lang w:eastAsia="en-US"/>
+        </w:rPr>
+        <w:t xml:space="preserve">caIntegrator: </w:t>
       </w:r>
     </w:p>
     <w:tbl>
@@ -4646,7 +4161,6 @@
                 <w:lang w:eastAsia="en-US"/>
               </w:rPr>
             </w:pPr>
-            <w:proofErr w:type="spellStart"/>
             <w:r>
               <w:rPr>
                 <w:rFonts w:ascii="Verdana" w:hAnsi="Verdana"/>
@@ -4655,31 +4169,8 @@
                 <w:szCs w:val="18"/>
                 <w:lang w:eastAsia="en-US"/>
               </w:rPr>
-              <w:t>Kunal</w:t>
-            </w:r>
-            <w:proofErr w:type="spellEnd"/>
-            <w:r>
-              <w:rPr>
-                <w:rFonts w:ascii="Verdana" w:hAnsi="Verdana"/>
-                <w:color w:val="000000"/>
-                <w:sz w:val="18"/>
-                <w:szCs w:val="18"/>
-                <w:lang w:eastAsia="en-US"/>
-              </w:rPr>
-              <w:t xml:space="preserve"> </w:t>
-            </w:r>
-            <w:proofErr w:type="spellStart"/>
-            <w:r>
-              <w:rPr>
-                <w:rFonts w:ascii="Verdana" w:hAnsi="Verdana"/>
-                <w:color w:val="000000"/>
-                <w:sz w:val="18"/>
-                <w:szCs w:val="18"/>
-                <w:lang w:eastAsia="en-US"/>
-              </w:rPr>
-              <w:t>Modi</w:t>
-            </w:r>
-            <w:proofErr w:type="spellEnd"/>
+              <w:t>Kunal Modi</w:t>
+            </w:r>
           </w:p>
         </w:tc>
         <w:tc>
@@ -4816,23 +4307,13 @@
                 <w:t>TRANSCEND-45</w:t>
               </w:r>
             </w:hyperlink>
-            <w:proofErr w:type="gramStart"/>
             <w:r>
               <w:rPr>
                 <w:rFonts w:ascii="Verdana" w:eastAsia="Times New Roman" w:hAnsi="Verdana"/>
                 <w:sz w:val="18"/>
                 <w:szCs w:val="18"/>
               </w:rPr>
-              <w:t xml:space="preserve"> ,</w:t>
-            </w:r>
-            <w:proofErr w:type="gramEnd"/>
-            <w:r>
-              <w:rPr>
-                <w:rFonts w:ascii="Verdana" w:eastAsia="Times New Roman" w:hAnsi="Verdana"/>
-                <w:sz w:val="18"/>
-                <w:szCs w:val="18"/>
-              </w:rPr>
-              <w:t xml:space="preserve"> </w:t>
+              <w:t xml:space="preserve"> , </w:t>
             </w:r>
             <w:hyperlink r:id="rId15" w:history="1">
               <w:r>
@@ -4928,18 +4409,7 @@
                 <w:szCs w:val="18"/>
                 <w:lang w:eastAsia="en-US"/>
               </w:rPr>
-              <w:t>Eve-</w:t>
-            </w:r>
-            <w:proofErr w:type="spellStart"/>
-            <w:r>
-              <w:rPr>
-                <w:rFonts w:ascii="Verdana" w:hAnsi="Verdana"/>
-                <w:color w:val="000000"/>
-                <w:sz w:val="18"/>
-                <w:szCs w:val="18"/>
-                <w:lang w:eastAsia="en-US"/>
-              </w:rPr>
-              <w:t>Shalle</w:t>
+              <w:t>Eve-Shalle</w:t>
             </w:r>
             <w:bookmarkStart w:id="0" w:name="_GoBack"/>
             <w:bookmarkEnd w:id="0"/>
@@ -4953,7 +4423,6 @@
               </w:rPr>
               <w:t>y</w:t>
             </w:r>
-            <w:proofErr w:type="spellEnd"/>
           </w:p>
         </w:tc>
         <w:tc>
@@ -5146,7 +4615,6 @@
                 <w:lang w:eastAsia="en-US"/>
               </w:rPr>
             </w:pPr>
-            <w:proofErr w:type="spellStart"/>
             <w:r>
               <w:rPr>
                 <w:rFonts w:ascii="Verdana" w:hAnsi="Verdana"/>
@@ -5155,31 +4623,8 @@
                 <w:szCs w:val="18"/>
                 <w:lang w:eastAsia="en-US"/>
               </w:rPr>
-              <w:t>Kunal</w:t>
-            </w:r>
-            <w:proofErr w:type="spellEnd"/>
-            <w:r>
-              <w:rPr>
-                <w:rFonts w:ascii="Verdana" w:hAnsi="Verdana"/>
-                <w:color w:val="000000"/>
-                <w:sz w:val="18"/>
-                <w:szCs w:val="18"/>
-                <w:lang w:eastAsia="en-US"/>
-              </w:rPr>
-              <w:t xml:space="preserve"> </w:t>
-            </w:r>
-            <w:proofErr w:type="spellStart"/>
-            <w:r>
-              <w:rPr>
-                <w:rFonts w:ascii="Verdana" w:hAnsi="Verdana"/>
-                <w:color w:val="000000"/>
-                <w:sz w:val="18"/>
-                <w:szCs w:val="18"/>
-                <w:lang w:eastAsia="en-US"/>
-              </w:rPr>
-              <w:t>Modi</w:t>
-            </w:r>
-            <w:proofErr w:type="spellEnd"/>
+              <w:t>Kunal Modi</w:t>
+            </w:r>
           </w:p>
         </w:tc>
         <w:tc>
@@ -5328,89 +4773,7 @@
           <w:rFonts w:asciiTheme="majorHAnsi" w:eastAsiaTheme="minorHAnsi" w:hAnsiTheme="majorHAnsi" w:cstheme="minorBidi"/>
           <w:lang w:eastAsia="en-US"/>
         </w:rPr>
-        <w:t xml:space="preserve">Security </w:t>
-      </w:r>
-      <w:proofErr w:type="spellStart"/>
-      <w:r>
-        <w:rPr>
-          <w:rFonts w:asciiTheme="majorHAnsi" w:eastAsiaTheme="minorHAnsi" w:hAnsiTheme="majorHAnsi" w:cstheme="minorBidi"/>
-          <w:lang w:eastAsia="en-US"/>
-        </w:rPr>
-        <w:t>appscan</w:t>
-      </w:r>
-      <w:proofErr w:type="spellEnd"/>
-      <w:r>
-        <w:rPr>
-          <w:rFonts w:asciiTheme="majorHAnsi" w:eastAsiaTheme="minorHAnsi" w:hAnsiTheme="majorHAnsi" w:cstheme="minorBidi"/>
-          <w:lang w:eastAsia="en-US"/>
-        </w:rPr>
-        <w:t xml:space="preserve"> of </w:t>
-      </w:r>
-      <w:proofErr w:type="spellStart"/>
-      <w:r>
-        <w:rPr>
-          <w:rFonts w:asciiTheme="majorHAnsi" w:eastAsiaTheme="minorHAnsi" w:hAnsiTheme="majorHAnsi" w:cstheme="minorBidi"/>
-          <w:lang w:eastAsia="en-US"/>
-        </w:rPr>
-        <w:t>caIntegrator</w:t>
-      </w:r>
-      <w:proofErr w:type="spellEnd"/>
-      <w:r>
-        <w:rPr>
-          <w:rFonts w:asciiTheme="majorHAnsi" w:eastAsiaTheme="minorHAnsi" w:hAnsiTheme="majorHAnsi" w:cstheme="minorBidi"/>
-          <w:lang w:eastAsia="en-US"/>
-        </w:rPr>
-        <w:t xml:space="preserve"> (Dev) is clean, but </w:t>
-      </w:r>
-      <w:proofErr w:type="spellStart"/>
-      <w:r>
-        <w:rPr>
-          <w:rFonts w:asciiTheme="majorHAnsi" w:eastAsiaTheme="minorHAnsi" w:hAnsiTheme="majorHAnsi" w:cstheme="minorBidi"/>
-          <w:lang w:eastAsia="en-US"/>
-        </w:rPr>
-        <w:t>caArray</w:t>
-      </w:r>
-      <w:proofErr w:type="spellEnd"/>
-      <w:r>
-        <w:rPr>
-          <w:rFonts w:asciiTheme="majorHAnsi" w:eastAsiaTheme="minorHAnsi" w:hAnsiTheme="majorHAnsi" w:cstheme="minorBidi"/>
-          <w:lang w:eastAsia="en-US"/>
-        </w:rPr>
-        <w:t xml:space="preserve"> (STAGE) has 1 High and 2 Medium vulnerabilities. Next steps: </w:t>
-      </w:r>
-      <w:proofErr w:type="spellStart"/>
-      <w:r>
-        <w:rPr>
-          <w:rFonts w:asciiTheme="majorHAnsi" w:eastAsiaTheme="minorHAnsi" w:hAnsiTheme="majorHAnsi" w:cstheme="minorBidi"/>
-          <w:lang w:eastAsia="en-US"/>
-        </w:rPr>
-        <w:t>caArray</w:t>
-      </w:r>
-      <w:proofErr w:type="spellEnd"/>
-      <w:r>
-        <w:rPr>
-          <w:rFonts w:asciiTheme="majorHAnsi" w:eastAsiaTheme="minorHAnsi" w:hAnsiTheme="majorHAnsi" w:cstheme="minorBidi"/>
-          <w:lang w:eastAsia="en-US"/>
-        </w:rPr>
-        <w:t xml:space="preserve"> team to fix vulnerabilities and get a firewall exception for STAGE. </w:t>
-      </w:r>
-      <w:proofErr w:type="spellStart"/>
-      <w:proofErr w:type="gramStart"/>
-      <w:r>
-        <w:rPr>
-          <w:rFonts w:asciiTheme="majorHAnsi" w:eastAsiaTheme="minorHAnsi" w:hAnsiTheme="majorHAnsi" w:cstheme="minorBidi"/>
-          <w:lang w:eastAsia="en-US"/>
-        </w:rPr>
-        <w:t>caIntegrator</w:t>
-      </w:r>
-      <w:proofErr w:type="spellEnd"/>
-      <w:proofErr w:type="gramEnd"/>
-      <w:r>
-        <w:rPr>
-          <w:rFonts w:asciiTheme="majorHAnsi" w:eastAsiaTheme="minorHAnsi" w:hAnsiTheme="majorHAnsi" w:cstheme="minorBidi"/>
-          <w:lang w:eastAsia="en-US"/>
-        </w:rPr>
-        <w:t xml:space="preserve"> team to work with Systems to get STAGE tier set up .</w:t>
+        <w:t>Security appscan of caIntegrator (Dev) is clean, but caArray (STAGE) has 1 High and 2 Medium vulnerabilities. Next steps: caArray team to fix vulnerabilities and get a firewall exception for STAGE. caIntegrator team to work with Systems to get STAGE tier set up .</w:t>
       </w:r>
     </w:p>
     <w:p>
@@ -5752,23 +5115,7 @@
                 <w:rFonts w:asciiTheme="majorHAnsi" w:eastAsiaTheme="minorHAnsi" w:hAnsiTheme="majorHAnsi" w:cstheme="minorBidi"/>
                 <w:lang w:eastAsia="en-US"/>
               </w:rPr>
-              <w:t xml:space="preserve">Send a note to the </w:t>
-            </w:r>
-            <w:proofErr w:type="spellStart"/>
-            <w:r>
-              <w:rPr>
-                <w:rFonts w:asciiTheme="majorHAnsi" w:eastAsiaTheme="minorHAnsi" w:hAnsiTheme="majorHAnsi" w:cstheme="minorBidi"/>
-                <w:lang w:eastAsia="en-US"/>
-              </w:rPr>
-              <w:t>caArray</w:t>
-            </w:r>
-            <w:proofErr w:type="spellEnd"/>
-            <w:r>
-              <w:rPr>
-                <w:rFonts w:asciiTheme="majorHAnsi" w:eastAsiaTheme="minorHAnsi" w:hAnsiTheme="majorHAnsi" w:cstheme="minorBidi"/>
-                <w:lang w:eastAsia="en-US"/>
-              </w:rPr>
-              <w:t xml:space="preserve"> community about the 2.4.1 bug</w:t>
+              <w:t>Send a note to the caArray community about the 2.4.1 bug</w:t>
             </w:r>
           </w:p>
         </w:tc>
@@ -5783,31 +5130,13 @@
                 <w:lang w:eastAsia="en-US"/>
               </w:rPr>
             </w:pPr>
-            <w:proofErr w:type="spellStart"/>
-            <w:r>
-              <w:rPr>
-                <w:rFonts w:asciiTheme="majorHAnsi" w:eastAsiaTheme="minorHAnsi" w:hAnsiTheme="majorHAnsi" w:cstheme="minorBidi"/>
-                <w:lang w:eastAsia="en-US"/>
-              </w:rPr>
-              <w:t>Juli</w:t>
-            </w:r>
-            <w:proofErr w:type="spellEnd"/>
-            <w:r>
-              <w:rPr>
-                <w:rFonts w:asciiTheme="majorHAnsi" w:eastAsiaTheme="minorHAnsi" w:hAnsiTheme="majorHAnsi" w:cstheme="minorBidi"/>
-                <w:lang w:eastAsia="en-US"/>
-              </w:rPr>
-              <w:t xml:space="preserve"> </w:t>
-            </w:r>
-            <w:proofErr w:type="spellStart"/>
-            <w:r>
-              <w:rPr>
-                <w:rFonts w:asciiTheme="majorHAnsi" w:eastAsiaTheme="minorHAnsi" w:hAnsiTheme="majorHAnsi" w:cstheme="minorBidi"/>
-                <w:lang w:eastAsia="en-US"/>
-              </w:rPr>
-              <w:t>Klemm</w:t>
-            </w:r>
-            <w:proofErr w:type="spellEnd"/>
+            <w:r>
+              <w:rPr>
+                <w:rFonts w:asciiTheme="majorHAnsi" w:eastAsiaTheme="minorHAnsi" w:hAnsiTheme="majorHAnsi" w:cstheme="minorBidi"/>
+                <w:lang w:eastAsia="en-US"/>
+              </w:rPr>
+              <w:t>Juli Klemm</w:t>
+            </w:r>
           </w:p>
         </w:tc>
         <w:tc>

</xml_diff>